<commit_message>
Upload parser documentation for lab7+diagrams
</commit_message>
<xml_diff>
--- a/Parser documentation+github link.docx
+++ b/Parser documentation+github link.docx
@@ -9,48 +9,16 @@
           <w:szCs w:val="28"/>
         </w:rPr>
       </w:pPr>
-      <w:r>
-        <w:rPr>
-          <w:sz w:val="28"/>
-          <w:szCs w:val="28"/>
-        </w:rPr>
-        <w:fldChar w:fldCharType="begin"/>
-      </w:r>
-      <w:r>
-        <w:rPr>
-          <w:sz w:val="28"/>
-          <w:szCs w:val="28"/>
-        </w:rPr>
-        <w:instrText xml:space="preserve"> HYPERLINK "https://github.com/roxanazachman01/FLCD" </w:instrText>
-      </w:r>
-      <w:r>
-        <w:rPr>
-          <w:sz w:val="28"/>
-          <w:szCs w:val="28"/>
-        </w:rPr>
-      </w:r>
-      <w:r>
-        <w:rPr>
-          <w:sz w:val="28"/>
-          <w:szCs w:val="28"/>
-        </w:rPr>
-        <w:fldChar w:fldCharType="separate"/>
-      </w:r>
-      <w:r>
-        <w:rPr>
-          <w:rStyle w:val="Hyperlink"/>
-          <w:sz w:val="28"/>
-          <w:szCs w:val="28"/>
-        </w:rPr>
-        <w:t>https://github.com/roxanazachman01/FLCD</w:t>
-      </w:r>
-      <w:r>
-        <w:rPr>
-          <w:sz w:val="28"/>
-          <w:szCs w:val="28"/>
-        </w:rPr>
-        <w:fldChar w:fldCharType="end"/>
-      </w:r>
+      <w:hyperlink r:id="rId5" w:history="1">
+        <w:r>
+          <w:rPr>
+            <w:rStyle w:val="Hyperlink"/>
+            <w:sz w:val="28"/>
+            <w:szCs w:val="28"/>
+          </w:rPr>
+          <w:t>https://github.com/roxanazachman01/FLCD</w:t>
+        </w:r>
+      </w:hyperlink>
     </w:p>
     <w:p/>
     <w:p>
@@ -128,31 +96,6 @@
         <w:t xml:space="preserve"> (PARSER LL(1))</w:t>
       </w:r>
       <w:r>
-        <w:rPr>
-          <w:sz w:val="24"/>
-          <w:szCs w:val="24"/>
-        </w:rPr>
-        <w:br/>
-      </w:r>
-    </w:p>
-    <w:p>
-      <w:r>
-        <w:rPr>
-          <w:b/>
-          <w:bCs/>
-          <w:sz w:val="24"/>
-          <w:szCs w:val="24"/>
-        </w:rPr>
-        <w:t>Remark</w:t>
-      </w:r>
-      <w:r>
-        <w:rPr>
-          <w:sz w:val="24"/>
-          <w:szCs w:val="24"/>
-        </w:rPr>
-        <w:t>: Lab work evaluation is not done per project/team, but per team member (reflecting the individual contribution to what has been delivered). Please make sure that you split the tasks in a balanced way among team members! In case you decide to do pair programming, each team member is supposed to know all the details of what has been implemented!</w:t>
-      </w:r>
-      <w:r>
         <w:br/>
       </w:r>
     </w:p>
@@ -185,7 +128,7 @@
         <w:pStyle w:val="ListParagraph"/>
         <w:numPr>
           <w:ilvl w:val="0"/>
-          <w:numId w:val="5"/>
+          <w:numId w:val="7"/>
         </w:numPr>
         <w:rPr>
           <w:sz w:val="24"/>
@@ -197,7 +140,7 @@
           <w:sz w:val="24"/>
           <w:szCs w:val="24"/>
         </w:rPr>
-        <w:t>Functions corresponding to the assigned parsing strategy + appropriate tests,  as detailed below:</w:t>
+        <w:t>Algorithms corresponding to parsing table (if needed) and parsing strategy</w:t>
       </w:r>
     </w:p>
     <w:p>
@@ -205,7 +148,7 @@
         <w:pStyle w:val="ListParagraph"/>
         <w:numPr>
           <w:ilvl w:val="0"/>
-          <w:numId w:val="5"/>
+          <w:numId w:val="7"/>
         </w:numPr>
         <w:rPr>
           <w:sz w:val="24"/>
@@ -217,23 +160,32 @@
           <w:sz w:val="24"/>
           <w:szCs w:val="24"/>
         </w:rPr>
-        <w:t>LL(1) - functions FIRST, FOLLOW</w:t>
-      </w:r>
-    </w:p>
-    <w:p>
-      <w:pPr>
-        <w:rPr>
-          <w:sz w:val="24"/>
-          <w:szCs w:val="24"/>
-        </w:rPr>
-      </w:pPr>
-      <w:r>
-        <w:rPr>
-          <w:sz w:val="24"/>
-          <w:szCs w:val="24"/>
-        </w:rPr>
-        <w:br/>
-      </w:r>
+        <w:t>Class ParserOutput - DS and operations corresponding to choice 2.a/2.b/2.c (</w:t>
+      </w:r>
+      <w:hyperlink r:id="rId6" w:tooltip="Lab 5" w:history="1">
+        <w:r>
+          <w:rPr>
+            <w:sz w:val="24"/>
+            <w:szCs w:val="24"/>
+          </w:rPr>
+          <w:t>Lab 5</w:t>
+        </w:r>
+      </w:hyperlink>
+      <w:r>
+        <w:rPr>
+          <w:sz w:val="24"/>
+          <w:szCs w:val="24"/>
+        </w:rPr>
+        <w:t>) (required operations: transform parsing tree into representation; print DS to screen and to file)</w:t>
+      </w:r>
+    </w:p>
+    <w:p>
+      <w:pPr>
+        <w:rPr>
+          <w:sz w:val="24"/>
+          <w:szCs w:val="24"/>
+        </w:rPr>
+      </w:pPr>
       <w:r>
         <w:rPr>
           <w:b/>
@@ -241,159 +193,65 @@
           <w:sz w:val="24"/>
           <w:szCs w:val="24"/>
         </w:rPr>
-        <w:t>Implementation</w:t>
-      </w:r>
-      <w:r>
-        <w:rPr>
-          <w:sz w:val="24"/>
-          <w:szCs w:val="24"/>
-        </w:rPr>
-        <w:t xml:space="preserve">: </w:t>
-      </w:r>
-    </w:p>
-    <w:p>
-      <w:pPr>
+        <w:t>Remark</w:t>
+      </w:r>
+      <w:r>
+        <w:rPr>
+          <w:sz w:val="24"/>
+          <w:szCs w:val="24"/>
+        </w:rPr>
+        <w:t>: If the table contains conflicts, you will be helped to solve them. It is important to print a message containing row (symbol in LL(1), respectively state in LR(0)) and column (symbol) where the conflict appears. For LL(1), values (α,i) might also help.</w:t>
+      </w:r>
+    </w:p>
+    <w:p>
+      <w:pPr>
+        <w:rPr>
+          <w:sz w:val="24"/>
+          <w:szCs w:val="24"/>
+        </w:rPr>
+      </w:pPr>
+      <w:r>
+        <w:rPr>
+          <w:sz w:val="24"/>
+          <w:szCs w:val="24"/>
+        </w:rPr>
+        <w:br/>
+      </w:r>
+      <w:r>
         <w:rPr>
           <w:b/>
           <w:bCs/>
           <w:sz w:val="24"/>
           <w:szCs w:val="24"/>
         </w:rPr>
-      </w:pPr>
-      <w:r>
+        <w:t>Implementation</w:t>
+      </w:r>
+      <w:r>
+        <w:rPr>
+          <w:sz w:val="24"/>
+          <w:szCs w:val="24"/>
+        </w:rPr>
+        <w:t xml:space="preserve">: </w:t>
+      </w:r>
+    </w:p>
+    <w:p>
+      <w:pPr>
         <w:rPr>
           <w:b/>
           <w:bCs/>
           <w:sz w:val="24"/>
           <w:szCs w:val="24"/>
         </w:rPr>
-        <w:t>FIRST:</w:t>
-      </w:r>
-    </w:p>
-    <w:p>
-      <w:pPr>
-        <w:rPr>
-          <w:sz w:val="24"/>
-          <w:szCs w:val="24"/>
-        </w:rPr>
-      </w:pPr>
-      <w:r>
-        <w:rPr>
-          <w:sz w:val="24"/>
-          <w:szCs w:val="24"/>
-        </w:rPr>
-        <w:t xml:space="preserve">The first table is implemented as a list of maps, where the key is a </w:t>
-      </w:r>
-      <w:proofErr w:type="spellStart"/>
-      <w:r>
-        <w:rPr>
-          <w:sz w:val="24"/>
-          <w:szCs w:val="24"/>
-        </w:rPr>
-        <w:t>TermOrNonTerm</w:t>
-      </w:r>
-      <w:proofErr w:type="spellEnd"/>
-      <w:r>
-        <w:rPr>
-          <w:sz w:val="24"/>
-          <w:szCs w:val="24"/>
-        </w:rPr>
-        <w:t xml:space="preserve"> and the value is a set of terminals. Each element of the list corresponds to an iteration in the algorithm for constructing the first table. The result, the computed first, is the last element of the list, a map of the same form.</w:t>
-      </w:r>
-    </w:p>
-    <w:p>
-      <w:pPr>
-        <w:rPr>
-          <w:sz w:val="24"/>
-          <w:szCs w:val="24"/>
-        </w:rPr>
-      </w:pPr>
-      <w:r>
-        <w:rPr>
-          <w:sz w:val="24"/>
-          <w:szCs w:val="24"/>
-        </w:rPr>
-        <w:t>The first table is initialized by adding the initial map to the list. In this map, it adds for each terminal its value and for each nonterminal it adds the first element in the right hand-side of its productions, if that element is a terminal.</w:t>
-      </w:r>
-    </w:p>
-    <w:p>
-      <w:pPr>
-        <w:rPr>
-          <w:sz w:val="24"/>
-          <w:szCs w:val="24"/>
-        </w:rPr>
-      </w:pPr>
-      <w:r>
-        <w:rPr>
-          <w:sz w:val="24"/>
-          <w:szCs w:val="24"/>
-        </w:rPr>
-        <w:t xml:space="preserve">The algorithm consists of a do while which stops when the last 2 elements of the lists </w:t>
-      </w:r>
-      <w:r>
-        <w:rPr>
-          <w:sz w:val="24"/>
-          <w:szCs w:val="24"/>
-        </w:rPr>
-        <w:t xml:space="preserve">are equal. Each step of the do-while represents a new iteration for the first table. We start by initialising the new iteration with the values from the previous iteration. Then, for each nonterminal, we get all its productions. For each of its productions, we go further only if all the elements in their right hand-side have the first value computed for the previous iteration. If that’s the case, we get the first element of the right hand-side. If it is a terminal, we simply add it to the set of terminals of that nonterminal. If not, then we need to check the non-terminals in the right hand-side until we find a nonterminal that contains epsilon in the previous iteration. If all the non-terminals from the right hand-side contain epsilon in the previous iteration, then we need to also add epsilon. If not, then we should just add the </w:t>
-      </w:r>
-      <w:r>
-        <w:rPr>
-          <w:sz w:val="24"/>
-          <w:szCs w:val="24"/>
-        </w:rPr>
-        <w:lastRenderedPageBreak/>
-        <w:t>values from the previous iteration for each of them, until we find one that does not contain epsilon, and make sure we don’t add the epsilon. (</w:t>
-      </w:r>
-      <w:proofErr w:type="gramStart"/>
-      <w:r>
-        <w:rPr>
-          <w:sz w:val="24"/>
-          <w:szCs w:val="24"/>
-        </w:rPr>
-        <w:t>example</w:t>
-      </w:r>
-      <w:proofErr w:type="gramEnd"/>
-      <w:r>
-        <w:rPr>
-          <w:sz w:val="24"/>
-          <w:szCs w:val="24"/>
-        </w:rPr>
-        <w:t>: S-&gt;AB; if previous iteration of A contains epsilon, then we need to also check previous iteration of B. If that doesn’t contain epsilon, then we should make sure first of S does not contain it. Else, if all the non-terminals contain epsilon, then we should add it to S).</w:t>
-      </w:r>
-    </w:p>
-    <w:p>
-      <w:pPr>
-        <w:rPr>
-          <w:sz w:val="24"/>
-          <w:szCs w:val="24"/>
-        </w:rPr>
-      </w:pPr>
-      <w:r>
-        <w:rPr>
-          <w:sz w:val="24"/>
-          <w:szCs w:val="24"/>
-        </w:rPr>
-        <w:t>The algorithm ends when 2 consecutive iterations have computed the same values. The result, first, is the last iteration.</w:t>
-      </w:r>
-    </w:p>
-    <w:p>
-      <w:pPr>
-        <w:rPr>
-          <w:sz w:val="24"/>
-          <w:szCs w:val="24"/>
-        </w:rPr>
-      </w:pPr>
-    </w:p>
-    <w:p>
-      <w:pPr>
+      </w:pPr>
+      <w:r>
         <w:rPr>
           <w:b/>
           <w:bCs/>
           <w:sz w:val="24"/>
           <w:szCs w:val="24"/>
         </w:rPr>
-      </w:pPr>
+        <w:t>Parsing table algorithm</w:t>
+      </w:r>
       <w:r>
         <w:rPr>
           <w:b/>
@@ -401,250 +259,244 @@
           <w:sz w:val="24"/>
           <w:szCs w:val="24"/>
         </w:rPr>
-        <w:t>FOLLOW</w:t>
-      </w:r>
-      <w:r>
+        <w:t>:</w:t>
+      </w:r>
+    </w:p>
+    <w:p>
+      <w:pPr>
+        <w:rPr>
+          <w:sz w:val="24"/>
+          <w:szCs w:val="24"/>
+        </w:rPr>
+      </w:pPr>
+      <w:r>
+        <w:rPr>
+          <w:sz w:val="24"/>
+          <w:szCs w:val="24"/>
+        </w:rPr>
+        <w:t xml:space="preserve">For each nonterminal we get the productions, and for each production we get the first set. For each terminal in the first set, if there already is a value in the parsing table for (nonterm,term), then we have a conflict and we print that to the screen. If not, and if the term is not epsilon, we add the rhs with the index of the production to the table at (nonterm,term). If that first set contained epsilon, then we need to also check the follow set. For </w:t>
+      </w:r>
+      <w:r>
+        <w:rPr>
+          <w:sz w:val="24"/>
+          <w:szCs w:val="24"/>
+        </w:rPr>
+        <w:t>each term in follow, if the term is not epsilon, we check whether there already is a value in the parsing table for (nonterm,term). If yes, we  print that we have a conflict, if not, we add to the table. If that term is epsilon, then we add to (nonterm, dollarsign).</w:t>
+      </w:r>
+    </w:p>
+    <w:p>
+      <w:pPr>
+        <w:rPr>
+          <w:sz w:val="24"/>
+          <w:szCs w:val="24"/>
+        </w:rPr>
+      </w:pPr>
+    </w:p>
+    <w:p>
+      <w:pPr>
         <w:rPr>
           <w:b/>
           <w:bCs/>
           <w:sz w:val="24"/>
           <w:szCs w:val="24"/>
         </w:rPr>
-        <w:t>:</w:t>
-      </w:r>
-    </w:p>
-    <w:p>
-      <w:pPr>
-        <w:rPr>
-          <w:sz w:val="24"/>
-          <w:szCs w:val="24"/>
-        </w:rPr>
-      </w:pPr>
-      <w:r>
-        <w:rPr>
-          <w:sz w:val="24"/>
-          <w:szCs w:val="24"/>
-        </w:rPr>
-        <w:t xml:space="preserve">The </w:t>
-      </w:r>
-      <w:r>
-        <w:rPr>
-          <w:sz w:val="24"/>
-          <w:szCs w:val="24"/>
-        </w:rPr>
-        <w:t>follow</w:t>
-      </w:r>
-      <w:r>
-        <w:rPr>
-          <w:sz w:val="24"/>
-          <w:szCs w:val="24"/>
-        </w:rPr>
-        <w:t xml:space="preserve"> table is implemented as a list of maps, where the key is a </w:t>
-      </w:r>
-      <w:proofErr w:type="spellStart"/>
-      <w:r>
-        <w:rPr>
-          <w:sz w:val="24"/>
-          <w:szCs w:val="24"/>
-        </w:rPr>
-        <w:t>TermOrNonTerm</w:t>
-      </w:r>
-      <w:proofErr w:type="spellEnd"/>
-      <w:r>
-        <w:rPr>
-          <w:sz w:val="24"/>
-          <w:szCs w:val="24"/>
-        </w:rPr>
-        <w:t xml:space="preserve"> and the value is a set of terminals. Each element of the list corresponds to an iteration in the algorithm for constructing the first table. The result, the computed </w:t>
-      </w:r>
-      <w:r>
-        <w:rPr>
-          <w:sz w:val="24"/>
-          <w:szCs w:val="24"/>
-        </w:rPr>
-        <w:t>follow</w:t>
-      </w:r>
-      <w:r>
-        <w:rPr>
-          <w:sz w:val="24"/>
-          <w:szCs w:val="24"/>
-        </w:rPr>
-        <w:t>, is the last element of the list, a map of the same form.</w:t>
-      </w:r>
-    </w:p>
-    <w:p>
-      <w:pPr>
-        <w:rPr>
-          <w:sz w:val="24"/>
-          <w:szCs w:val="24"/>
-        </w:rPr>
-      </w:pPr>
-      <w:r>
-        <w:rPr>
-          <w:sz w:val="24"/>
-          <w:szCs w:val="24"/>
-        </w:rPr>
-        <w:t xml:space="preserve">The </w:t>
-      </w:r>
-      <w:r>
-        <w:rPr>
-          <w:sz w:val="24"/>
-          <w:szCs w:val="24"/>
-        </w:rPr>
-        <w:t>follow</w:t>
-      </w:r>
-      <w:r>
-        <w:rPr>
-          <w:sz w:val="24"/>
-          <w:szCs w:val="24"/>
-        </w:rPr>
-        <w:t xml:space="preserve"> table is initialized by adding the initial map to the list. In this map, it adds for each terminal its value and for each nonterminal it adds the first element in the right hand-side of its productions, if that element is a terminal.</w:t>
-      </w:r>
-    </w:p>
-    <w:p>
-      <w:pPr>
-        <w:rPr>
-          <w:sz w:val="24"/>
-          <w:szCs w:val="24"/>
-        </w:rPr>
-      </w:pPr>
-      <w:r>
-        <w:rPr>
-          <w:sz w:val="24"/>
-          <w:szCs w:val="24"/>
-        </w:rPr>
-        <w:t xml:space="preserve">The algorithm consists of a do while which stops when the last 2 elements of the lists are equal. Each step of the do-while represents a new iteration for the </w:t>
-      </w:r>
-      <w:r>
-        <w:rPr>
-          <w:sz w:val="24"/>
-          <w:szCs w:val="24"/>
-        </w:rPr>
-        <w:t>follow</w:t>
-      </w:r>
-      <w:r>
-        <w:rPr>
-          <w:sz w:val="24"/>
-          <w:szCs w:val="24"/>
-        </w:rPr>
-        <w:t xml:space="preserve"> table. We start by initialising the new iteration with the values from the previous iteration. Then, for each nonterminal</w:t>
-      </w:r>
-      <w:r>
-        <w:rPr>
-          <w:sz w:val="24"/>
-          <w:szCs w:val="24"/>
-        </w:rPr>
-        <w:t xml:space="preserve"> B</w:t>
-      </w:r>
-      <w:r>
-        <w:rPr>
-          <w:sz w:val="24"/>
-          <w:szCs w:val="24"/>
-        </w:rPr>
-        <w:t xml:space="preserve">, we get all </w:t>
-      </w:r>
-      <w:r>
-        <w:rPr>
-          <w:sz w:val="24"/>
-          <w:szCs w:val="24"/>
-        </w:rPr>
-        <w:t>the</w:t>
-      </w:r>
-      <w:r>
-        <w:rPr>
-          <w:sz w:val="24"/>
-          <w:szCs w:val="24"/>
-        </w:rPr>
-        <w:t xml:space="preserve"> productions</w:t>
-      </w:r>
-      <w:r>
-        <w:rPr>
-          <w:sz w:val="24"/>
-          <w:szCs w:val="24"/>
-        </w:rPr>
-        <w:t xml:space="preserve"> that contain B in the right hand-side. Denote the left hand-side of those production with A</w:t>
-      </w:r>
-      <w:r>
-        <w:rPr>
-          <w:sz w:val="24"/>
-          <w:szCs w:val="24"/>
-        </w:rPr>
-        <w:t>.</w:t>
-      </w:r>
-      <w:r>
-        <w:rPr>
-          <w:sz w:val="24"/>
-          <w:szCs w:val="24"/>
-        </w:rPr>
-        <w:t xml:space="preserve"> Then, we need to get the element that comes after B in that right hand-side. If B was the last element, then we add</w:t>
-      </w:r>
-      <w:r>
-        <w:rPr>
-          <w:sz w:val="24"/>
-          <w:szCs w:val="24"/>
-        </w:rPr>
-        <w:t xml:space="preserve"> </w:t>
-      </w:r>
-      <w:r>
-        <w:rPr>
-          <w:sz w:val="24"/>
-          <w:szCs w:val="24"/>
-        </w:rPr>
-        <w:t>to the follow of B the follow of A in the previous iteration. If not, get that element. If the first of that element does not contain epsilon, then we add to the follow of B the first of that element. If not, we add to the follow of B the first of that element and also the follow of A, but without epsilon</w:t>
-      </w:r>
-      <w:r>
-        <w:rPr>
-          <w:sz w:val="24"/>
-          <w:szCs w:val="24"/>
-        </w:rPr>
-        <w:t>.</w:t>
-      </w:r>
-    </w:p>
-    <w:p>
-      <w:pPr>
-        <w:rPr>
-          <w:sz w:val="24"/>
-          <w:szCs w:val="24"/>
-        </w:rPr>
-      </w:pPr>
-      <w:r>
-        <w:rPr>
-          <w:sz w:val="24"/>
-          <w:szCs w:val="24"/>
-        </w:rPr>
-        <w:t xml:space="preserve">The algorithm ends when 2 consecutive iterations have computed the same values. The result, </w:t>
-      </w:r>
-      <w:r>
-        <w:rPr>
-          <w:sz w:val="24"/>
-          <w:szCs w:val="24"/>
-        </w:rPr>
-        <w:t>follow</w:t>
-      </w:r>
-      <w:r>
-        <w:rPr>
-          <w:sz w:val="24"/>
-          <w:szCs w:val="24"/>
-        </w:rPr>
-        <w:t>, is the last iteration.</w:t>
-      </w:r>
-    </w:p>
-    <w:p>
-      <w:pPr>
-        <w:rPr>
-          <w:sz w:val="24"/>
-          <w:szCs w:val="24"/>
-        </w:rPr>
-      </w:pPr>
-    </w:p>
-    <w:p>
-      <w:pPr>
+      </w:pPr>
+      <w:r>
         <w:rPr>
           <w:b/>
           <w:bCs/>
           <w:sz w:val="24"/>
           <w:szCs w:val="24"/>
         </w:rPr>
+        <w:t>Configuration:</w:t>
+      </w:r>
+    </w:p>
+    <w:p>
+      <w:pPr>
+        <w:rPr>
+          <w:sz w:val="24"/>
+          <w:szCs w:val="24"/>
+        </w:rPr>
+      </w:pPr>
+      <w:r>
+        <w:rPr>
+          <w:sz w:val="24"/>
+          <w:szCs w:val="24"/>
+        </w:rPr>
+        <w:t xml:space="preserve">The configuration class contains the parsing table, list of production indexes, input stack and working stack. We have methods for getting the initial config, pushing, popping, checking if we should push, pop, or if the sequence is accepted. The initial config contains the input sequence in the input stack, and the working stack contains the start symbol. The push operation gets the value from the parsing table corresponding to (top_of_working_stack, top_of_input_stack), pops from the working stack, and if the value in the parse table does not contain epsilon, adds to the working stack the </w:t>
+      </w:r>
+      <w:r>
+        <w:rPr>
+          <w:sz w:val="24"/>
+          <w:szCs w:val="24"/>
+        </w:rPr>
+        <w:t>rhs from the table value, then adds the index of the production from the table value to the production indexes list</w:t>
+      </w:r>
+    </w:p>
+    <w:p>
+      <w:pPr>
+        <w:rPr>
+          <w:sz w:val="24"/>
+          <w:szCs w:val="24"/>
+        </w:rPr>
+      </w:pPr>
+      <w:r>
+        <w:rPr>
+          <w:sz w:val="24"/>
+          <w:szCs w:val="24"/>
+        </w:rPr>
+        <w:lastRenderedPageBreak/>
+        <w:t xml:space="preserve">The pop operation just pops the input and working stack. The shouldPush method checks that the sequence is not accepted, that shouldPop is false and the value in the parsing table is not an error. The method shouldPop checks that the value in the parsing table corresponding to </w:t>
+      </w:r>
+      <w:r>
+        <w:rPr>
+          <w:sz w:val="24"/>
+          <w:szCs w:val="24"/>
+        </w:rPr>
+        <w:t>(top_of_working_stack, top_of_input_stack)</w:t>
+      </w:r>
+      <w:r>
+        <w:rPr>
+          <w:sz w:val="24"/>
+          <w:szCs w:val="24"/>
+        </w:rPr>
+        <w:t xml:space="preserve"> is pop. In the same way, isAccepted checks that the value in the parsing table is Acc.</w:t>
+      </w:r>
+    </w:p>
+    <w:p>
+      <w:pPr>
+        <w:rPr>
+          <w:sz w:val="24"/>
+          <w:szCs w:val="24"/>
+        </w:rPr>
+      </w:pPr>
+    </w:p>
+    <w:p>
+      <w:pPr>
+        <w:rPr>
+          <w:b/>
+          <w:bCs/>
+          <w:sz w:val="24"/>
+          <w:szCs w:val="24"/>
+        </w:rPr>
+      </w:pPr>
+      <w:r>
+        <w:rPr>
+          <w:b/>
+          <w:bCs/>
+          <w:sz w:val="24"/>
+          <w:szCs w:val="24"/>
+        </w:rPr>
+        <w:t>Parsing sequence algorithm:</w:t>
+      </w:r>
+    </w:p>
+    <w:p>
+      <w:pPr>
+        <w:rPr>
+          <w:sz w:val="24"/>
+          <w:szCs w:val="24"/>
+        </w:rPr>
+      </w:pPr>
+      <w:r>
+        <w:rPr>
+          <w:sz w:val="24"/>
+          <w:szCs w:val="24"/>
+        </w:rPr>
+        <w:t xml:space="preserve">We get </w:t>
+      </w:r>
+      <w:r>
+        <w:rPr>
+          <w:sz w:val="24"/>
+          <w:szCs w:val="24"/>
+        </w:rPr>
+        <w:t xml:space="preserve">the initial config. Set the Boolean flag to true, and while run, print the current configuration to a file. If should push, then push, else, if should pop, then pop, else if is not accepted, set the error flag to true and set the run flag to false, and if it is accepted, just set the run flag to false. Depending on the error flag, we print whether the sequence was accepted or not, and start building the parse tree. </w:t>
+      </w:r>
+    </w:p>
+    <w:p>
+      <w:pPr>
+        <w:rPr>
+          <w:sz w:val="24"/>
+          <w:szCs w:val="24"/>
+        </w:rPr>
+      </w:pPr>
+    </w:p>
+    <w:p>
+      <w:pPr>
+        <w:rPr>
+          <w:b/>
+          <w:bCs/>
+          <w:sz w:val="24"/>
+          <w:szCs w:val="24"/>
+        </w:rPr>
+      </w:pPr>
+      <w:r>
+        <w:rPr>
+          <w:b/>
+          <w:bCs/>
+          <w:sz w:val="24"/>
+          <w:szCs w:val="24"/>
+        </w:rPr>
+        <w:t>Building the parse tree – parent sibling representation:</w:t>
+      </w:r>
+    </w:p>
+    <w:p>
+      <w:pPr>
+        <w:rPr>
+          <w:sz w:val="24"/>
+          <w:szCs w:val="24"/>
+        </w:rPr>
+      </w:pPr>
+      <w:r>
+        <w:rPr>
+          <w:sz w:val="24"/>
+          <w:szCs w:val="24"/>
+        </w:rPr>
+        <w:t xml:space="preserve">The data structure is a list of pairs of (TermOrNonTerm, Pair&lt;Integer,Integer&gt;), representing that for each entry in the list, we have the </w:t>
+      </w:r>
+      <w:r>
+        <w:rPr>
+          <w:sz w:val="24"/>
+          <w:szCs w:val="24"/>
+        </w:rPr>
+        <w:t>TermOrNonTerm</w:t>
+      </w:r>
+      <w:r>
+        <w:rPr>
+          <w:sz w:val="24"/>
+          <w:szCs w:val="24"/>
+        </w:rPr>
+        <w:t xml:space="preserve">, the index of the parent and the index of the left sibling. We use the value -1 for marking an invalid index, for the case of the root and the leftmost sibling which does not have a left sibling. We first add an entry for the starting symbol with parent -1 and left sibling -1. </w:t>
+      </w:r>
+      <w:r>
+        <w:rPr>
+          <w:sz w:val="24"/>
+          <w:szCs w:val="24"/>
+        </w:rPr>
+        <w:t xml:space="preserve">We also have a queue with indexes, and we first add index  0 corresponding to the root. </w:t>
+      </w:r>
+      <w:r>
+        <w:rPr>
+          <w:sz w:val="24"/>
+          <w:szCs w:val="24"/>
+        </w:rPr>
+        <w:t xml:space="preserve">Then we take </w:t>
+      </w:r>
+      <w:r>
+        <w:rPr>
+          <w:sz w:val="24"/>
+          <w:szCs w:val="24"/>
+        </w:rPr>
+        <w:t>each production corresponding to the production indexes found in the parsing sequence step, we get the current parent by popping from the queue, and for each element in the rhs of the production, we add to the table with that current parent, also making sure to put the left sibling as the index of the previous element. If the current element from the rhs is a nonterminal, we add to the queue, since those elements will be parent. Then we print the parse tree to the file.</w:t>
+      </w:r>
+    </w:p>
+    <w:p>
+      <w:pPr>
+        <w:rPr>
+          <w:b/>
+          <w:bCs/>
+          <w:sz w:val="24"/>
+          <w:szCs w:val="24"/>
+        </w:rPr>
       </w:pPr>
       <w:r>
         <w:rPr>
@@ -652,10 +504,10 @@
         </w:rPr>
         <w:lastRenderedPageBreak/>
         <w:drawing>
-          <wp:inline distT="0" distB="0" distL="0" distR="0" wp14:anchorId="3CDACC40" wp14:editId="361D1A72">
-            <wp:extent cx="5289550" cy="8863330"/>
-            <wp:effectExtent l="0" t="0" r="6350" b="0"/>
-            <wp:docPr id="2" name="Picture 2"/>
+          <wp:inline distT="0" distB="0" distL="0" distR="0" wp14:anchorId="02412562" wp14:editId="78EDAF0F">
+            <wp:extent cx="5731510" cy="4244340"/>
+            <wp:effectExtent l="0" t="0" r="2540" b="3810"/>
+            <wp:docPr id="3" name="Picture 3"/>
             <wp:cNvGraphicFramePr>
               <a:graphicFrameLocks xmlns:a="http://schemas.openxmlformats.org/drawingml/2006/main" noChangeAspect="1"/>
             </wp:cNvGraphicFramePr>
@@ -669,7 +521,7 @@
                     </pic:cNvPicPr>
                   </pic:nvPicPr>
                   <pic:blipFill>
-                    <a:blip r:embed="rId5">
+                    <a:blip r:embed="rId7" cstate="print">
                       <a:extLst>
                         <a:ext uri="{28A0092B-C50C-407E-A947-70E740481C1C}">
                           <a14:useLocalDpi xmlns:a14="http://schemas.microsoft.com/office/drawing/2010/main" val="0"/>
@@ -684,7 +536,7 @@
                   <pic:spPr bwMode="auto">
                     <a:xfrm>
                       <a:off x="0" y="0"/>
-                      <a:ext cx="5289550" cy="8863330"/>
+                      <a:ext cx="5731510" cy="4244340"/>
                     </a:xfrm>
                     <a:prstGeom prst="rect">
                       <a:avLst/>
@@ -722,105 +574,14 @@
       </w:pPr>
       <w:r>
         <w:rPr>
-          <w:b/>
-          <w:bCs/>
-          <w:sz w:val="24"/>
-          <w:szCs w:val="24"/>
-        </w:rPr>
-        <w:t>Testing</w:t>
-      </w:r>
-      <w:r>
-        <w:rPr>
-          <w:sz w:val="24"/>
-          <w:szCs w:val="24"/>
-        </w:rPr>
-        <w:t xml:space="preserve">: tests the </w:t>
-      </w:r>
-      <w:r>
-        <w:rPr>
-          <w:sz w:val="24"/>
-          <w:szCs w:val="24"/>
-        </w:rPr>
-        <w:t>parser</w:t>
-      </w:r>
-      <w:r>
-        <w:rPr>
-          <w:sz w:val="24"/>
-          <w:szCs w:val="24"/>
-        </w:rPr>
-        <w:t xml:space="preserve"> </w:t>
-      </w:r>
-      <w:r>
-        <w:rPr>
-          <w:sz w:val="24"/>
-          <w:szCs w:val="24"/>
-        </w:rPr>
-        <w:t>computes first and follow</w:t>
-      </w:r>
-      <w:r>
-        <w:rPr>
-          <w:sz w:val="24"/>
-          <w:szCs w:val="24"/>
-        </w:rPr>
-        <w:t xml:space="preserve"> correctly </w:t>
-      </w:r>
-      <w:r>
-        <w:rPr>
-          <w:sz w:val="24"/>
-          <w:szCs w:val="24"/>
-        </w:rPr>
-        <w:t xml:space="preserve">for 2 different input files: one with a grammar from the seminar and one with a custom simple grammar to check the </w:t>
-      </w:r>
-      <w:proofErr w:type="spellStart"/>
-      <w:r>
-        <w:rPr>
-          <w:sz w:val="24"/>
-          <w:szCs w:val="24"/>
-        </w:rPr>
-        <w:t>the</w:t>
-      </w:r>
-      <w:proofErr w:type="spellEnd"/>
-      <w:r>
-        <w:rPr>
-          <w:sz w:val="24"/>
-          <w:szCs w:val="24"/>
-        </w:rPr>
-        <w:t xml:space="preserve"> epsilon case</w:t>
-      </w:r>
-    </w:p>
-    <w:p>
-      <w:pPr>
-        <w:rPr>
           <w:noProof/>
-          <w:sz w:val="24"/>
-          <w:szCs w:val="24"/>
-        </w:rPr>
-      </w:pPr>
-      <w:r>
-        <w:rPr>
-          <w:noProof/>
-          <w:sz w:val="24"/>
-          <w:szCs w:val="24"/>
-        </w:rPr>
-        <w:t xml:space="preserve">Input file: </w:t>
-      </w:r>
-    </w:p>
-    <w:p>
-      <w:pPr>
-        <w:rPr>
-          <w:sz w:val="24"/>
-          <w:szCs w:val="24"/>
-        </w:rPr>
-      </w:pPr>
-      <w:r>
-        <w:rPr>
-          <w:noProof/>
-        </w:rPr>
+        </w:rPr>
+        <w:lastRenderedPageBreak/>
         <w:drawing>
-          <wp:inline distT="0" distB="0" distL="0" distR="0" wp14:anchorId="20DC290C" wp14:editId="391F66DC">
-            <wp:extent cx="2476500" cy="3086100"/>
-            <wp:effectExtent l="0" t="0" r="0" b="0"/>
-            <wp:docPr id="1" name="Picture 1"/>
+          <wp:inline distT="0" distB="0" distL="0" distR="0" wp14:anchorId="5AF6D646" wp14:editId="5C86B8DA">
+            <wp:extent cx="5731510" cy="5045710"/>
+            <wp:effectExtent l="0" t="0" r="2540" b="2540"/>
+            <wp:docPr id="4" name="Picture 4"/>
             <wp:cNvGraphicFramePr>
               <a:graphicFrameLocks xmlns:a="http://schemas.openxmlformats.org/drawingml/2006/main" noChangeAspect="1"/>
             </wp:cNvGraphicFramePr>
@@ -828,23 +589,36 @@
               <a:graphicData uri="http://schemas.openxmlformats.org/drawingml/2006/picture">
                 <pic:pic xmlns:pic="http://schemas.openxmlformats.org/drawingml/2006/picture">
                   <pic:nvPicPr>
-                    <pic:cNvPr id="1" name=""/>
-                    <pic:cNvPicPr/>
+                    <pic:cNvPr id="0" name="Picture 3"/>
+                    <pic:cNvPicPr>
+                      <a:picLocks noChangeAspect="1" noChangeArrowheads="1"/>
+                    </pic:cNvPicPr>
                   </pic:nvPicPr>
                   <pic:blipFill>
-                    <a:blip r:embed="rId6"/>
+                    <a:blip r:embed="rId8">
+                      <a:extLst>
+                        <a:ext uri="{28A0092B-C50C-407E-A947-70E740481C1C}">
+                          <a14:useLocalDpi xmlns:a14="http://schemas.microsoft.com/office/drawing/2010/main" val="0"/>
+                        </a:ext>
+                      </a:extLst>
+                    </a:blip>
+                    <a:srcRect/>
                     <a:stretch>
                       <a:fillRect/>
                     </a:stretch>
                   </pic:blipFill>
-                  <pic:spPr>
+                  <pic:spPr bwMode="auto">
                     <a:xfrm>
                       <a:off x="0" y="0"/>
-                      <a:ext cx="2476500" cy="3086100"/>
+                      <a:ext cx="5731510" cy="5045710"/>
                     </a:xfrm>
                     <a:prstGeom prst="rect">
                       <a:avLst/>
                     </a:prstGeom>
+                    <a:noFill/>
+                    <a:ln>
+                      <a:noFill/>
+                    </a:ln>
                   </pic:spPr>
                 </pic:pic>
               </a:graphicData>
@@ -856,136 +630,115 @@
     <w:p>
       <w:pPr>
         <w:rPr>
-          <w:sz w:val="24"/>
-          <w:szCs w:val="24"/>
-        </w:rPr>
-      </w:pPr>
-    </w:p>
-    <w:p>
-      <w:pPr>
-        <w:rPr>
-          <w:sz w:val="24"/>
-          <w:szCs w:val="24"/>
-        </w:rPr>
-      </w:pPr>
-      <w:r>
-        <w:rPr>
-          <w:noProof/>
-        </w:rPr>
-        <w:drawing>
-          <wp:inline distT="0" distB="0" distL="0" distR="0" wp14:anchorId="5894DD61" wp14:editId="61FDA555">
-            <wp:extent cx="1981200" cy="2085975"/>
-            <wp:effectExtent l="0" t="0" r="0" b="9525"/>
-            <wp:docPr id="5" name="Picture 5"/>
-            <wp:cNvGraphicFramePr>
-              <a:graphicFrameLocks xmlns:a="http://schemas.openxmlformats.org/drawingml/2006/main" noChangeAspect="1"/>
-            </wp:cNvGraphicFramePr>
-            <a:graphic xmlns:a="http://schemas.openxmlformats.org/drawingml/2006/main">
-              <a:graphicData uri="http://schemas.openxmlformats.org/drawingml/2006/picture">
-                <pic:pic xmlns:pic="http://schemas.openxmlformats.org/drawingml/2006/picture">
-                  <pic:nvPicPr>
-                    <pic:cNvPr id="1" name=""/>
-                    <pic:cNvPicPr/>
-                  </pic:nvPicPr>
-                  <pic:blipFill>
-                    <a:blip r:embed="rId7"/>
-                    <a:stretch>
-                      <a:fillRect/>
-                    </a:stretch>
-                  </pic:blipFill>
-                  <pic:spPr>
-                    <a:xfrm>
-                      <a:off x="0" y="0"/>
-                      <a:ext cx="1981200" cy="2085975"/>
-                    </a:xfrm>
-                    <a:prstGeom prst="rect">
-                      <a:avLst/>
-                    </a:prstGeom>
-                  </pic:spPr>
-                </pic:pic>
-              </a:graphicData>
-            </a:graphic>
-          </wp:inline>
-        </w:drawing>
-      </w:r>
-    </w:p>
-    <w:p>
-      <w:pPr>
-        <w:rPr>
-          <w:sz w:val="24"/>
-          <w:szCs w:val="24"/>
-        </w:rPr>
-      </w:pPr>
-    </w:p>
-    <w:p>
-      <w:pPr>
-        <w:rPr>
-          <w:sz w:val="24"/>
-          <w:szCs w:val="24"/>
-        </w:rPr>
-      </w:pPr>
-      <w:r>
-        <w:rPr>
-          <w:sz w:val="24"/>
-          <w:szCs w:val="24"/>
-        </w:rPr>
-        <w:t>Tests:</w:t>
-      </w:r>
-    </w:p>
-    <w:p>
+          <w:b/>
+          <w:bCs/>
+          <w:sz w:val="24"/>
+          <w:szCs w:val="24"/>
+        </w:rPr>
+      </w:pPr>
+    </w:p>
+    <w:p>
+      <w:pPr>
+        <w:rPr>
+          <w:b/>
+          <w:bCs/>
+          <w:sz w:val="24"/>
+          <w:szCs w:val="24"/>
+        </w:rPr>
+      </w:pPr>
+      <w:r>
+        <w:rPr>
+          <w:b/>
+          <w:bCs/>
+          <w:sz w:val="24"/>
+          <w:szCs w:val="24"/>
+        </w:rPr>
+        <w:t>Testing</w:t>
+      </w:r>
+      <w:r>
+        <w:rPr>
+          <w:sz w:val="24"/>
+          <w:szCs w:val="24"/>
+        </w:rPr>
+        <w:t xml:space="preserve">: tests the </w:t>
+      </w:r>
+      <w:r>
+        <w:rPr>
+          <w:sz w:val="24"/>
+          <w:szCs w:val="24"/>
+        </w:rPr>
+        <w:t>parser</w:t>
+      </w:r>
+      <w:r>
+        <w:rPr>
+          <w:sz w:val="24"/>
+          <w:szCs w:val="24"/>
+        </w:rPr>
+        <w:t xml:space="preserve"> </w:t>
+      </w:r>
+      <w:r>
+        <w:rPr>
+          <w:sz w:val="24"/>
+          <w:szCs w:val="24"/>
+        </w:rPr>
+        <w:t>accepts or not accepts different sequences from different grammars correctly</w:t>
+      </w:r>
+    </w:p>
+    <w:p>
+      <w:pPr>
+        <w:rPr>
+          <w:sz w:val="24"/>
+          <w:szCs w:val="24"/>
+        </w:rPr>
+      </w:pPr>
+    </w:p>
+    <w:p>
+      <w:pPr>
+        <w:rPr>
+          <w:sz w:val="24"/>
+          <w:szCs w:val="24"/>
+        </w:rPr>
+      </w:pPr>
+      <w:r>
+        <w:rPr>
+          <w:sz w:val="24"/>
+          <w:szCs w:val="24"/>
+        </w:rPr>
+        <w:t>Input grammars and sequences:</w:t>
+      </w:r>
+    </w:p>
+    <w:p>
+      <w:pPr>
+        <w:rPr>
+          <w:sz w:val="24"/>
+          <w:szCs w:val="24"/>
+        </w:rPr>
+      </w:pPr>
+      <w:r>
+        <w:rPr>
+          <w:sz w:val="24"/>
+          <w:szCs w:val="24"/>
+        </w:rPr>
+        <w:t>Grammar from seminary:</w:t>
+      </w:r>
+    </w:p>
+    <w:p>
+      <w:pPr>
+        <w:rPr>
+          <w:sz w:val="24"/>
+          <w:szCs w:val="24"/>
+        </w:rPr>
+      </w:pPr>
       <w:r>
         <w:rPr>
           <w:noProof/>
         </w:rPr>
         <w:lastRenderedPageBreak/>
         <w:drawing>
-          <wp:inline distT="0" distB="0" distL="0" distR="0" wp14:anchorId="781819B0" wp14:editId="65DC4399">
-            <wp:extent cx="5731510" cy="2583180"/>
-            <wp:effectExtent l="0" t="0" r="2540" b="7620"/>
-            <wp:docPr id="7" name="Picture 7"/>
-            <wp:cNvGraphicFramePr>
-              <a:graphicFrameLocks xmlns:a="http://schemas.openxmlformats.org/drawingml/2006/main" noChangeAspect="1"/>
-            </wp:cNvGraphicFramePr>
-            <a:graphic xmlns:a="http://schemas.openxmlformats.org/drawingml/2006/main">
-              <a:graphicData uri="http://schemas.openxmlformats.org/drawingml/2006/picture">
-                <pic:pic xmlns:pic="http://schemas.openxmlformats.org/drawingml/2006/picture">
-                  <pic:nvPicPr>
-                    <pic:cNvPr id="1" name=""/>
-                    <pic:cNvPicPr/>
-                  </pic:nvPicPr>
-                  <pic:blipFill>
-                    <a:blip r:embed="rId8"/>
-                    <a:stretch>
-                      <a:fillRect/>
-                    </a:stretch>
-                  </pic:blipFill>
-                  <pic:spPr>
-                    <a:xfrm>
-                      <a:off x="0" y="0"/>
-                      <a:ext cx="5731510" cy="2583180"/>
-                    </a:xfrm>
-                    <a:prstGeom prst="rect">
-                      <a:avLst/>
-                    </a:prstGeom>
-                  </pic:spPr>
-                </pic:pic>
-              </a:graphicData>
-            </a:graphic>
-          </wp:inline>
-        </w:drawing>
-      </w:r>
-    </w:p>
-    <w:p/>
-    <w:p>
-      <w:r>
-        <w:rPr>
-          <w:noProof/>
-        </w:rPr>
-        <w:drawing>
-          <wp:inline distT="0" distB="0" distL="0" distR="0" wp14:anchorId="178327D7" wp14:editId="397087F6">
-            <wp:extent cx="5731510" cy="2691130"/>
-            <wp:effectExtent l="0" t="0" r="2540" b="0"/>
-            <wp:docPr id="8" name="Picture 8"/>
+          <wp:inline distT="0" distB="0" distL="0" distR="0" wp14:anchorId="733C8A23" wp14:editId="748C4724">
+            <wp:extent cx="2895600" cy="3562350"/>
+            <wp:effectExtent l="0" t="0" r="0" b="0"/>
+            <wp:docPr id="6" name="Picture 6"/>
             <wp:cNvGraphicFramePr>
               <a:graphicFrameLocks xmlns:a="http://schemas.openxmlformats.org/drawingml/2006/main" noChangeAspect="1"/>
             </wp:cNvGraphicFramePr>
@@ -1005,7 +758,708 @@
                   <pic:spPr>
                     <a:xfrm>
                       <a:off x="0" y="0"/>
-                      <a:ext cx="5731510" cy="2691130"/>
+                      <a:ext cx="2895600" cy="3562350"/>
+                    </a:xfrm>
+                    <a:prstGeom prst="rect">
+                      <a:avLst/>
+                    </a:prstGeom>
+                  </pic:spPr>
+                </pic:pic>
+              </a:graphicData>
+            </a:graphic>
+          </wp:inline>
+        </w:drawing>
+      </w:r>
+    </w:p>
+    <w:p>
+      <w:pPr>
+        <w:rPr>
+          <w:sz w:val="24"/>
+          <w:szCs w:val="24"/>
+        </w:rPr>
+      </w:pPr>
+      <w:r>
+        <w:rPr>
+          <w:noProof/>
+        </w:rPr>
+        <w:drawing>
+          <wp:inline distT="0" distB="0" distL="0" distR="0" wp14:anchorId="0DD506DC" wp14:editId="4074E8D5">
+            <wp:extent cx="3619500" cy="1485900"/>
+            <wp:effectExtent l="0" t="0" r="0" b="0"/>
+            <wp:docPr id="9" name="Picture 9"/>
+            <wp:cNvGraphicFramePr>
+              <a:graphicFrameLocks xmlns:a="http://schemas.openxmlformats.org/drawingml/2006/main" noChangeAspect="1"/>
+            </wp:cNvGraphicFramePr>
+            <a:graphic xmlns:a="http://schemas.openxmlformats.org/drawingml/2006/main">
+              <a:graphicData uri="http://schemas.openxmlformats.org/drawingml/2006/picture">
+                <pic:pic xmlns:pic="http://schemas.openxmlformats.org/drawingml/2006/picture">
+                  <pic:nvPicPr>
+                    <pic:cNvPr id="1" name=""/>
+                    <pic:cNvPicPr/>
+                  </pic:nvPicPr>
+                  <pic:blipFill>
+                    <a:blip r:embed="rId10"/>
+                    <a:stretch>
+                      <a:fillRect/>
+                    </a:stretch>
+                  </pic:blipFill>
+                  <pic:spPr>
+                    <a:xfrm>
+                      <a:off x="0" y="0"/>
+                      <a:ext cx="3619500" cy="1485900"/>
+                    </a:xfrm>
+                    <a:prstGeom prst="rect">
+                      <a:avLst/>
+                    </a:prstGeom>
+                  </pic:spPr>
+                </pic:pic>
+              </a:graphicData>
+            </a:graphic>
+          </wp:inline>
+        </w:drawing>
+      </w:r>
+    </w:p>
+    <w:p>
+      <w:pPr>
+        <w:rPr>
+          <w:sz w:val="24"/>
+          <w:szCs w:val="24"/>
+        </w:rPr>
+      </w:pPr>
+      <w:r>
+        <w:rPr>
+          <w:noProof/>
+        </w:rPr>
+        <w:drawing>
+          <wp:inline distT="0" distB="0" distL="0" distR="0" wp14:anchorId="6CEBF628" wp14:editId="334F47D4">
+            <wp:extent cx="5314950" cy="1171575"/>
+            <wp:effectExtent l="0" t="0" r="0" b="9525"/>
+            <wp:docPr id="10" name="Picture 10"/>
+            <wp:cNvGraphicFramePr>
+              <a:graphicFrameLocks xmlns:a="http://schemas.openxmlformats.org/drawingml/2006/main" noChangeAspect="1"/>
+            </wp:cNvGraphicFramePr>
+            <a:graphic xmlns:a="http://schemas.openxmlformats.org/drawingml/2006/main">
+              <a:graphicData uri="http://schemas.openxmlformats.org/drawingml/2006/picture">
+                <pic:pic xmlns:pic="http://schemas.openxmlformats.org/drawingml/2006/picture">
+                  <pic:nvPicPr>
+                    <pic:cNvPr id="1" name=""/>
+                    <pic:cNvPicPr/>
+                  </pic:nvPicPr>
+                  <pic:blipFill>
+                    <a:blip r:embed="rId11"/>
+                    <a:stretch>
+                      <a:fillRect/>
+                    </a:stretch>
+                  </pic:blipFill>
+                  <pic:spPr>
+                    <a:xfrm>
+                      <a:off x="0" y="0"/>
+                      <a:ext cx="5314950" cy="1171575"/>
+                    </a:xfrm>
+                    <a:prstGeom prst="rect">
+                      <a:avLst/>
+                    </a:prstGeom>
+                  </pic:spPr>
+                </pic:pic>
+              </a:graphicData>
+            </a:graphic>
+          </wp:inline>
+        </w:drawing>
+      </w:r>
+    </w:p>
+    <w:p>
+      <w:pPr>
+        <w:rPr>
+          <w:sz w:val="24"/>
+          <w:szCs w:val="24"/>
+        </w:rPr>
+      </w:pPr>
+      <w:r>
+        <w:rPr>
+          <w:sz w:val="24"/>
+          <w:szCs w:val="24"/>
+        </w:rPr>
+        <w:t>Language grammar:</w:t>
+      </w:r>
+    </w:p>
+    <w:p>
+      <w:pPr>
+        <w:rPr>
+          <w:sz w:val="24"/>
+          <w:szCs w:val="24"/>
+        </w:rPr>
+      </w:pPr>
+      <w:r>
+        <w:rPr>
+          <w:noProof/>
+        </w:rPr>
+        <w:lastRenderedPageBreak/>
+        <w:drawing>
+          <wp:inline distT="0" distB="0" distL="0" distR="0" wp14:anchorId="4F5E5CF6" wp14:editId="2AA434BA">
+            <wp:extent cx="5731510" cy="5071110"/>
+            <wp:effectExtent l="0" t="0" r="2540" b="0"/>
+            <wp:docPr id="11" name="Picture 11"/>
+            <wp:cNvGraphicFramePr>
+              <a:graphicFrameLocks xmlns:a="http://schemas.openxmlformats.org/drawingml/2006/main" noChangeAspect="1"/>
+            </wp:cNvGraphicFramePr>
+            <a:graphic xmlns:a="http://schemas.openxmlformats.org/drawingml/2006/main">
+              <a:graphicData uri="http://schemas.openxmlformats.org/drawingml/2006/picture">
+                <pic:pic xmlns:pic="http://schemas.openxmlformats.org/drawingml/2006/picture">
+                  <pic:nvPicPr>
+                    <pic:cNvPr id="1" name=""/>
+                    <pic:cNvPicPr/>
+                  </pic:nvPicPr>
+                  <pic:blipFill>
+                    <a:blip r:embed="rId12"/>
+                    <a:stretch>
+                      <a:fillRect/>
+                    </a:stretch>
+                  </pic:blipFill>
+                  <pic:spPr>
+                    <a:xfrm>
+                      <a:off x="0" y="0"/>
+                      <a:ext cx="5731510" cy="5071110"/>
+                    </a:xfrm>
+                    <a:prstGeom prst="rect">
+                      <a:avLst/>
+                    </a:prstGeom>
+                  </pic:spPr>
+                </pic:pic>
+              </a:graphicData>
+            </a:graphic>
+          </wp:inline>
+        </w:drawing>
+      </w:r>
+    </w:p>
+    <w:p>
+      <w:pPr>
+        <w:rPr>
+          <w:sz w:val="24"/>
+          <w:szCs w:val="24"/>
+        </w:rPr>
+      </w:pPr>
+    </w:p>
+    <w:p>
+      <w:pPr>
+        <w:rPr>
+          <w:sz w:val="24"/>
+          <w:szCs w:val="24"/>
+        </w:rPr>
+      </w:pPr>
+      <w:r>
+        <w:rPr>
+          <w:sz w:val="24"/>
+          <w:szCs w:val="24"/>
+        </w:rPr>
+        <w:t>Pifs corresponding to programs from lab1a (p1.txt,p2.txt,p3.txt, and multiple types of syntax errors)</w:t>
+      </w:r>
+    </w:p>
+    <w:p>
+      <w:pPr>
+        <w:rPr>
+          <w:sz w:val="24"/>
+          <w:szCs w:val="24"/>
+        </w:rPr>
+      </w:pPr>
+      <w:r>
+        <w:rPr>
+          <w:noProof/>
+        </w:rPr>
+        <w:lastRenderedPageBreak/>
+        <w:drawing>
+          <wp:inline distT="0" distB="0" distL="0" distR="0" wp14:anchorId="77EC973F" wp14:editId="18F1D21F">
+            <wp:extent cx="5731510" cy="8810625"/>
+            <wp:effectExtent l="0" t="0" r="2540" b="9525"/>
+            <wp:docPr id="12" name="Picture 12"/>
+            <wp:cNvGraphicFramePr>
+              <a:graphicFrameLocks xmlns:a="http://schemas.openxmlformats.org/drawingml/2006/main" noChangeAspect="1"/>
+            </wp:cNvGraphicFramePr>
+            <a:graphic xmlns:a="http://schemas.openxmlformats.org/drawingml/2006/main">
+              <a:graphicData uri="http://schemas.openxmlformats.org/drawingml/2006/picture">
+                <pic:pic xmlns:pic="http://schemas.openxmlformats.org/drawingml/2006/picture">
+                  <pic:nvPicPr>
+                    <pic:cNvPr id="1" name=""/>
+                    <pic:cNvPicPr/>
+                  </pic:nvPicPr>
+                  <pic:blipFill>
+                    <a:blip r:embed="rId13"/>
+                    <a:stretch>
+                      <a:fillRect/>
+                    </a:stretch>
+                  </pic:blipFill>
+                  <pic:spPr>
+                    <a:xfrm>
+                      <a:off x="0" y="0"/>
+                      <a:ext cx="5731510" cy="8810625"/>
+                    </a:xfrm>
+                    <a:prstGeom prst="rect">
+                      <a:avLst/>
+                    </a:prstGeom>
+                  </pic:spPr>
+                </pic:pic>
+              </a:graphicData>
+            </a:graphic>
+          </wp:inline>
+        </w:drawing>
+      </w:r>
+    </w:p>
+    <w:p>
+      <w:pPr>
+        <w:rPr>
+          <w:noProof/>
+        </w:rPr>
+      </w:pPr>
+      <w:r>
+        <w:rPr>
+          <w:noProof/>
+        </w:rPr>
+        <w:lastRenderedPageBreak/>
+        <w:t>(I will put here the code for the programs, since it would be easier to check)</w:t>
+      </w:r>
+    </w:p>
+    <w:p>
+      <w:pPr>
+        <w:rPr>
+          <w:sz w:val="24"/>
+          <w:szCs w:val="24"/>
+        </w:rPr>
+      </w:pPr>
+      <w:r>
+        <w:rPr>
+          <w:noProof/>
+        </w:rPr>
+        <w:drawing>
+          <wp:inline distT="0" distB="0" distL="0" distR="0" wp14:anchorId="540824CD" wp14:editId="5778C0D6">
+            <wp:extent cx="2038350" cy="5619750"/>
+            <wp:effectExtent l="0" t="0" r="0" b="0"/>
+            <wp:docPr id="17" name="Picture 17"/>
+            <wp:cNvGraphicFramePr>
+              <a:graphicFrameLocks xmlns:a="http://schemas.openxmlformats.org/drawingml/2006/main" noChangeAspect="1"/>
+            </wp:cNvGraphicFramePr>
+            <a:graphic xmlns:a="http://schemas.openxmlformats.org/drawingml/2006/main">
+              <a:graphicData uri="http://schemas.openxmlformats.org/drawingml/2006/picture">
+                <pic:pic xmlns:pic="http://schemas.openxmlformats.org/drawingml/2006/picture">
+                  <pic:nvPicPr>
+                    <pic:cNvPr id="1" name=""/>
+                    <pic:cNvPicPr/>
+                  </pic:nvPicPr>
+                  <pic:blipFill>
+                    <a:blip r:embed="rId14"/>
+                    <a:stretch>
+                      <a:fillRect/>
+                    </a:stretch>
+                  </pic:blipFill>
+                  <pic:spPr>
+                    <a:xfrm>
+                      <a:off x="0" y="0"/>
+                      <a:ext cx="2038350" cy="5619750"/>
+                    </a:xfrm>
+                    <a:prstGeom prst="rect">
+                      <a:avLst/>
+                    </a:prstGeom>
+                  </pic:spPr>
+                </pic:pic>
+              </a:graphicData>
+            </a:graphic>
+          </wp:inline>
+        </w:drawing>
+      </w:r>
+    </w:p>
+    <w:p>
+      <w:pPr>
+        <w:rPr>
+          <w:noProof/>
+        </w:rPr>
+      </w:pPr>
+      <w:r>
+        <w:rPr>
+          <w:noProof/>
+        </w:rPr>
+        <w:lastRenderedPageBreak/>
+        <w:drawing>
+          <wp:inline distT="0" distB="0" distL="0" distR="0" wp14:anchorId="77D1A474" wp14:editId="409EDEBE">
+            <wp:extent cx="2295525" cy="5391150"/>
+            <wp:effectExtent l="0" t="0" r="9525" b="0"/>
+            <wp:docPr id="18" name="Picture 18"/>
+            <wp:cNvGraphicFramePr>
+              <a:graphicFrameLocks xmlns:a="http://schemas.openxmlformats.org/drawingml/2006/main" noChangeAspect="1"/>
+            </wp:cNvGraphicFramePr>
+            <a:graphic xmlns:a="http://schemas.openxmlformats.org/drawingml/2006/main">
+              <a:graphicData uri="http://schemas.openxmlformats.org/drawingml/2006/picture">
+                <pic:pic xmlns:pic="http://schemas.openxmlformats.org/drawingml/2006/picture">
+                  <pic:nvPicPr>
+                    <pic:cNvPr id="1" name=""/>
+                    <pic:cNvPicPr/>
+                  </pic:nvPicPr>
+                  <pic:blipFill>
+                    <a:blip r:embed="rId15"/>
+                    <a:stretch>
+                      <a:fillRect/>
+                    </a:stretch>
+                  </pic:blipFill>
+                  <pic:spPr>
+                    <a:xfrm>
+                      <a:off x="0" y="0"/>
+                      <a:ext cx="2295525" cy="5391150"/>
+                    </a:xfrm>
+                    <a:prstGeom prst="rect">
+                      <a:avLst/>
+                    </a:prstGeom>
+                  </pic:spPr>
+                </pic:pic>
+              </a:graphicData>
+            </a:graphic>
+          </wp:inline>
+        </w:drawing>
+      </w:r>
+      <w:r>
+        <w:rPr>
+          <w:noProof/>
+        </w:rPr>
+        <w:t xml:space="preserve"> </w:t>
+      </w:r>
+      <w:r>
+        <w:rPr>
+          <w:noProof/>
+        </w:rPr>
+        <w:drawing>
+          <wp:inline distT="0" distB="0" distL="0" distR="0" wp14:anchorId="44B1BFB6" wp14:editId="7214723F">
+            <wp:extent cx="2705100" cy="6010275"/>
+            <wp:effectExtent l="0" t="0" r="0" b="9525"/>
+            <wp:docPr id="19" name="Picture 19"/>
+            <wp:cNvGraphicFramePr>
+              <a:graphicFrameLocks xmlns:a="http://schemas.openxmlformats.org/drawingml/2006/main" noChangeAspect="1"/>
+            </wp:cNvGraphicFramePr>
+            <a:graphic xmlns:a="http://schemas.openxmlformats.org/drawingml/2006/main">
+              <a:graphicData uri="http://schemas.openxmlformats.org/drawingml/2006/picture">
+                <pic:pic xmlns:pic="http://schemas.openxmlformats.org/drawingml/2006/picture">
+                  <pic:nvPicPr>
+                    <pic:cNvPr id="1" name=""/>
+                    <pic:cNvPicPr/>
+                  </pic:nvPicPr>
+                  <pic:blipFill>
+                    <a:blip r:embed="rId16"/>
+                    <a:stretch>
+                      <a:fillRect/>
+                    </a:stretch>
+                  </pic:blipFill>
+                  <pic:spPr>
+                    <a:xfrm>
+                      <a:off x="0" y="0"/>
+                      <a:ext cx="2705100" cy="6010275"/>
+                    </a:xfrm>
+                    <a:prstGeom prst="rect">
+                      <a:avLst/>
+                    </a:prstGeom>
+                  </pic:spPr>
+                </pic:pic>
+              </a:graphicData>
+            </a:graphic>
+          </wp:inline>
+        </w:drawing>
+      </w:r>
+      <w:r>
+        <w:rPr>
+          <w:noProof/>
+        </w:rPr>
+        <w:t xml:space="preserve"> </w:t>
+      </w:r>
+      <w:r>
+        <w:rPr>
+          <w:noProof/>
+        </w:rPr>
+        <w:lastRenderedPageBreak/>
+        <w:drawing>
+          <wp:inline distT="0" distB="0" distL="0" distR="0" wp14:anchorId="4771C962" wp14:editId="73479A34">
+            <wp:extent cx="3543300" cy="5543550"/>
+            <wp:effectExtent l="0" t="0" r="0" b="0"/>
+            <wp:docPr id="20" name="Picture 20"/>
+            <wp:cNvGraphicFramePr>
+              <a:graphicFrameLocks xmlns:a="http://schemas.openxmlformats.org/drawingml/2006/main" noChangeAspect="1"/>
+            </wp:cNvGraphicFramePr>
+            <a:graphic xmlns:a="http://schemas.openxmlformats.org/drawingml/2006/main">
+              <a:graphicData uri="http://schemas.openxmlformats.org/drawingml/2006/picture">
+                <pic:pic xmlns:pic="http://schemas.openxmlformats.org/drawingml/2006/picture">
+                  <pic:nvPicPr>
+                    <pic:cNvPr id="1" name=""/>
+                    <pic:cNvPicPr/>
+                  </pic:nvPicPr>
+                  <pic:blipFill>
+                    <a:blip r:embed="rId17"/>
+                    <a:stretch>
+                      <a:fillRect/>
+                    </a:stretch>
+                  </pic:blipFill>
+                  <pic:spPr>
+                    <a:xfrm>
+                      <a:off x="0" y="0"/>
+                      <a:ext cx="3543300" cy="5543550"/>
+                    </a:xfrm>
+                    <a:prstGeom prst="rect">
+                      <a:avLst/>
+                    </a:prstGeom>
+                  </pic:spPr>
+                </pic:pic>
+              </a:graphicData>
+            </a:graphic>
+          </wp:inline>
+        </w:drawing>
+      </w:r>
+      <w:r>
+        <w:rPr>
+          <w:noProof/>
+        </w:rPr>
+        <w:t xml:space="preserve"> </w:t>
+      </w:r>
+      <w:r>
+        <w:rPr>
+          <w:noProof/>
+        </w:rPr>
+        <w:lastRenderedPageBreak/>
+        <w:drawing>
+          <wp:inline distT="0" distB="0" distL="0" distR="0" wp14:anchorId="3C7231AA" wp14:editId="03E8198F">
+            <wp:extent cx="4171950" cy="5581650"/>
+            <wp:effectExtent l="0" t="0" r="0" b="0"/>
+            <wp:docPr id="21" name="Picture 21"/>
+            <wp:cNvGraphicFramePr>
+              <a:graphicFrameLocks xmlns:a="http://schemas.openxmlformats.org/drawingml/2006/main" noChangeAspect="1"/>
+            </wp:cNvGraphicFramePr>
+            <a:graphic xmlns:a="http://schemas.openxmlformats.org/drawingml/2006/main">
+              <a:graphicData uri="http://schemas.openxmlformats.org/drawingml/2006/picture">
+                <pic:pic xmlns:pic="http://schemas.openxmlformats.org/drawingml/2006/picture">
+                  <pic:nvPicPr>
+                    <pic:cNvPr id="1" name=""/>
+                    <pic:cNvPicPr/>
+                  </pic:nvPicPr>
+                  <pic:blipFill>
+                    <a:blip r:embed="rId18"/>
+                    <a:stretch>
+                      <a:fillRect/>
+                    </a:stretch>
+                  </pic:blipFill>
+                  <pic:spPr>
+                    <a:xfrm>
+                      <a:off x="0" y="0"/>
+                      <a:ext cx="4171950" cy="5581650"/>
+                    </a:xfrm>
+                    <a:prstGeom prst="rect">
+                      <a:avLst/>
+                    </a:prstGeom>
+                  </pic:spPr>
+                </pic:pic>
+              </a:graphicData>
+            </a:graphic>
+          </wp:inline>
+        </w:drawing>
+      </w:r>
+    </w:p>
+    <w:p>
+      <w:pPr>
+        <w:rPr>
+          <w:sz w:val="24"/>
+          <w:szCs w:val="24"/>
+        </w:rPr>
+      </w:pPr>
+      <w:r>
+        <w:rPr>
+          <w:noProof/>
+        </w:rPr>
+        <w:lastRenderedPageBreak/>
+        <w:drawing>
+          <wp:inline distT="0" distB="0" distL="0" distR="0" wp14:anchorId="31F4E57E" wp14:editId="1B14D649">
+            <wp:extent cx="5038725" cy="5915025"/>
+            <wp:effectExtent l="0" t="0" r="9525" b="9525"/>
+            <wp:docPr id="22" name="Picture 22"/>
+            <wp:cNvGraphicFramePr>
+              <a:graphicFrameLocks xmlns:a="http://schemas.openxmlformats.org/drawingml/2006/main" noChangeAspect="1"/>
+            </wp:cNvGraphicFramePr>
+            <a:graphic xmlns:a="http://schemas.openxmlformats.org/drawingml/2006/main">
+              <a:graphicData uri="http://schemas.openxmlformats.org/drawingml/2006/picture">
+                <pic:pic xmlns:pic="http://schemas.openxmlformats.org/drawingml/2006/picture">
+                  <pic:nvPicPr>
+                    <pic:cNvPr id="1" name=""/>
+                    <pic:cNvPicPr/>
+                  </pic:nvPicPr>
+                  <pic:blipFill>
+                    <a:blip r:embed="rId19"/>
+                    <a:stretch>
+                      <a:fillRect/>
+                    </a:stretch>
+                  </pic:blipFill>
+                  <pic:spPr>
+                    <a:xfrm>
+                      <a:off x="0" y="0"/>
+                      <a:ext cx="5038725" cy="5915025"/>
+                    </a:xfrm>
+                    <a:prstGeom prst="rect">
+                      <a:avLst/>
+                    </a:prstGeom>
+                  </pic:spPr>
+                </pic:pic>
+              </a:graphicData>
+            </a:graphic>
+          </wp:inline>
+        </w:drawing>
+      </w:r>
+    </w:p>
+    <w:p>
+      <w:pPr>
+        <w:rPr>
+          <w:noProof/>
+        </w:rPr>
+      </w:pPr>
+      <w:r>
+        <w:rPr>
+          <w:noProof/>
+        </w:rPr>
+        <w:t xml:space="preserve"> </w:t>
+      </w:r>
+    </w:p>
+    <w:p>
+      <w:pPr>
+        <w:rPr>
+          <w:sz w:val="24"/>
+          <w:szCs w:val="24"/>
+        </w:rPr>
+      </w:pPr>
+    </w:p>
+    <w:p>
+      <w:pPr>
+        <w:rPr>
+          <w:sz w:val="24"/>
+          <w:szCs w:val="24"/>
+        </w:rPr>
+      </w:pPr>
+      <w:r>
+        <w:rPr>
+          <w:sz w:val="24"/>
+          <w:szCs w:val="24"/>
+        </w:rPr>
+        <w:t>Tests:</w:t>
+      </w:r>
+    </w:p>
+    <w:p>
+      <w:r>
+        <w:rPr>
+          <w:noProof/>
+        </w:rPr>
+        <w:lastRenderedPageBreak/>
+        <w:drawing>
+          <wp:inline distT="0" distB="0" distL="0" distR="0" wp14:anchorId="18FD96DB" wp14:editId="252F2C9D">
+            <wp:extent cx="5731510" cy="4766945"/>
+            <wp:effectExtent l="0" t="0" r="2540" b="0"/>
+            <wp:docPr id="1" name="Picture 1"/>
+            <wp:cNvGraphicFramePr>
+              <a:graphicFrameLocks xmlns:a="http://schemas.openxmlformats.org/drawingml/2006/main" noChangeAspect="1"/>
+            </wp:cNvGraphicFramePr>
+            <a:graphic xmlns:a="http://schemas.openxmlformats.org/drawingml/2006/main">
+              <a:graphicData uri="http://schemas.openxmlformats.org/drawingml/2006/picture">
+                <pic:pic xmlns:pic="http://schemas.openxmlformats.org/drawingml/2006/picture">
+                  <pic:nvPicPr>
+                    <pic:cNvPr id="1" name=""/>
+                    <pic:cNvPicPr/>
+                  </pic:nvPicPr>
+                  <pic:blipFill>
+                    <a:blip r:embed="rId20"/>
+                    <a:stretch>
+                      <a:fillRect/>
+                    </a:stretch>
+                  </pic:blipFill>
+                  <pic:spPr>
+                    <a:xfrm>
+                      <a:off x="0" y="0"/>
+                      <a:ext cx="5731510" cy="4766945"/>
+                    </a:xfrm>
+                    <a:prstGeom prst="rect">
+                      <a:avLst/>
+                    </a:prstGeom>
+                  </pic:spPr>
+                </pic:pic>
+              </a:graphicData>
+            </a:graphic>
+          </wp:inline>
+        </w:drawing>
+      </w:r>
+    </w:p>
+    <w:p/>
+    <w:p>
+      <w:r>
+        <w:t>For g3 and seq3 the config file and the parse tree file are:</w:t>
+      </w:r>
+    </w:p>
+    <w:p>
+      <w:r>
+        <w:rPr>
+          <w:noProof/>
+        </w:rPr>
+        <w:drawing>
+          <wp:inline distT="0" distB="0" distL="0" distR="0" wp14:anchorId="2FF97475" wp14:editId="3F7B0144">
+            <wp:extent cx="5731510" cy="3301365"/>
+            <wp:effectExtent l="0" t="0" r="2540" b="0"/>
+            <wp:docPr id="23" name="Picture 23"/>
+            <wp:cNvGraphicFramePr>
+              <a:graphicFrameLocks xmlns:a="http://schemas.openxmlformats.org/drawingml/2006/main" noChangeAspect="1"/>
+            </wp:cNvGraphicFramePr>
+            <a:graphic xmlns:a="http://schemas.openxmlformats.org/drawingml/2006/main">
+              <a:graphicData uri="http://schemas.openxmlformats.org/drawingml/2006/picture">
+                <pic:pic xmlns:pic="http://schemas.openxmlformats.org/drawingml/2006/picture">
+                  <pic:nvPicPr>
+                    <pic:cNvPr id="1" name=""/>
+                    <pic:cNvPicPr/>
+                  </pic:nvPicPr>
+                  <pic:blipFill>
+                    <a:blip r:embed="rId21"/>
+                    <a:stretch>
+                      <a:fillRect/>
+                    </a:stretch>
+                  </pic:blipFill>
+                  <pic:spPr>
+                    <a:xfrm>
+                      <a:off x="0" y="0"/>
+                      <a:ext cx="5731510" cy="3301365"/>
+                    </a:xfrm>
+                    <a:prstGeom prst="rect">
+                      <a:avLst/>
+                    </a:prstGeom>
+                  </pic:spPr>
+                </pic:pic>
+              </a:graphicData>
+            </a:graphic>
+          </wp:inline>
+        </w:drawing>
+      </w:r>
+    </w:p>
+    <w:p>
+      <w:r>
+        <w:rPr>
+          <w:noProof/>
+        </w:rPr>
+        <w:lastRenderedPageBreak/>
+        <w:drawing>
+          <wp:inline distT="0" distB="0" distL="0" distR="0" wp14:anchorId="0CE6A599" wp14:editId="076B8C11">
+            <wp:extent cx="4991100" cy="6381750"/>
+            <wp:effectExtent l="0" t="0" r="0" b="0"/>
+            <wp:docPr id="24" name="Picture 24"/>
+            <wp:cNvGraphicFramePr>
+              <a:graphicFrameLocks xmlns:a="http://schemas.openxmlformats.org/drawingml/2006/main" noChangeAspect="1"/>
+            </wp:cNvGraphicFramePr>
+            <a:graphic xmlns:a="http://schemas.openxmlformats.org/drawingml/2006/main">
+              <a:graphicData uri="http://schemas.openxmlformats.org/drawingml/2006/picture">
+                <pic:pic xmlns:pic="http://schemas.openxmlformats.org/drawingml/2006/picture">
+                  <pic:nvPicPr>
+                    <pic:cNvPr id="1" name=""/>
+                    <pic:cNvPicPr/>
+                  </pic:nvPicPr>
+                  <pic:blipFill>
+                    <a:blip r:embed="rId22"/>
+                    <a:stretch>
+                      <a:fillRect/>
+                    </a:stretch>
+                  </pic:blipFill>
+                  <pic:spPr>
+                    <a:xfrm>
+                      <a:off x="0" y="0"/>
+                      <a:ext cx="4991100" cy="6381750"/>
                     </a:xfrm>
                     <a:prstGeom prst="rect">
                       <a:avLst/>
@@ -1203,6 +1657,181 @@
     </w:lvl>
   </w:abstractNum>
   <w:abstractNum w:abstractNumId="2" w15:restartNumberingAfterBreak="0">
+    <w:nsid w:val="16376D07"/>
+    <w:multiLevelType w:val="hybridMultilevel"/>
+    <w:tmpl w:val="F782B8C6"/>
+    <w:lvl w:ilvl="0" w:tplc="0809000F">
+      <w:start w:val="1"/>
+      <w:numFmt w:val="decimal"/>
+      <w:lvlText w:val="%1."/>
+      <w:lvlJc w:val="left"/>
+      <w:pPr>
+        <w:ind w:left="720" w:hanging="360"/>
+      </w:pPr>
+    </w:lvl>
+    <w:lvl w:ilvl="1" w:tplc="08090019" w:tentative="1">
+      <w:start w:val="1"/>
+      <w:numFmt w:val="lowerLetter"/>
+      <w:lvlText w:val="%2."/>
+      <w:lvlJc w:val="left"/>
+      <w:pPr>
+        <w:ind w:left="1440" w:hanging="360"/>
+      </w:pPr>
+    </w:lvl>
+    <w:lvl w:ilvl="2" w:tplc="0809001B" w:tentative="1">
+      <w:start w:val="1"/>
+      <w:numFmt w:val="lowerRoman"/>
+      <w:lvlText w:val="%3."/>
+      <w:lvlJc w:val="right"/>
+      <w:pPr>
+        <w:ind w:left="2160" w:hanging="180"/>
+      </w:pPr>
+    </w:lvl>
+    <w:lvl w:ilvl="3" w:tplc="0809000F" w:tentative="1">
+      <w:start w:val="1"/>
+      <w:numFmt w:val="decimal"/>
+      <w:lvlText w:val="%4."/>
+      <w:lvlJc w:val="left"/>
+      <w:pPr>
+        <w:ind w:left="2880" w:hanging="360"/>
+      </w:pPr>
+    </w:lvl>
+    <w:lvl w:ilvl="4" w:tplc="08090019" w:tentative="1">
+      <w:start w:val="1"/>
+      <w:numFmt w:val="lowerLetter"/>
+      <w:lvlText w:val="%5."/>
+      <w:lvlJc w:val="left"/>
+      <w:pPr>
+        <w:ind w:left="3600" w:hanging="360"/>
+      </w:pPr>
+    </w:lvl>
+    <w:lvl w:ilvl="5" w:tplc="0809001B" w:tentative="1">
+      <w:start w:val="1"/>
+      <w:numFmt w:val="lowerRoman"/>
+      <w:lvlText w:val="%6."/>
+      <w:lvlJc w:val="right"/>
+      <w:pPr>
+        <w:ind w:left="4320" w:hanging="180"/>
+      </w:pPr>
+    </w:lvl>
+    <w:lvl w:ilvl="6" w:tplc="0809000F" w:tentative="1">
+      <w:start w:val="1"/>
+      <w:numFmt w:val="decimal"/>
+      <w:lvlText w:val="%7."/>
+      <w:lvlJc w:val="left"/>
+      <w:pPr>
+        <w:ind w:left="5040" w:hanging="360"/>
+      </w:pPr>
+    </w:lvl>
+    <w:lvl w:ilvl="7" w:tplc="08090019" w:tentative="1">
+      <w:start w:val="1"/>
+      <w:numFmt w:val="lowerLetter"/>
+      <w:lvlText w:val="%8."/>
+      <w:lvlJc w:val="left"/>
+      <w:pPr>
+        <w:ind w:left="5760" w:hanging="360"/>
+      </w:pPr>
+    </w:lvl>
+    <w:lvl w:ilvl="8" w:tplc="0809001B" w:tentative="1">
+      <w:start w:val="1"/>
+      <w:numFmt w:val="lowerRoman"/>
+      <w:lvlText w:val="%9."/>
+      <w:lvlJc w:val="right"/>
+      <w:pPr>
+        <w:ind w:left="6480" w:hanging="180"/>
+      </w:pPr>
+    </w:lvl>
+  </w:abstractNum>
+  <w:abstractNum w:abstractNumId="3" w15:restartNumberingAfterBreak="0">
+    <w:nsid w:val="165E48B9"/>
+    <w:multiLevelType w:val="hybridMultilevel"/>
+    <w:tmpl w:val="7C60F5C2"/>
+    <w:lvl w:ilvl="0" w:tplc="0809000F">
+      <w:start w:val="1"/>
+      <w:numFmt w:val="decimal"/>
+      <w:lvlText w:val="%1."/>
+      <w:lvlJc w:val="left"/>
+      <w:pPr>
+        <w:ind w:left="720" w:hanging="360"/>
+      </w:pPr>
+      <w:rPr>
+        <w:rFonts w:hint="default"/>
+      </w:rPr>
+    </w:lvl>
+    <w:lvl w:ilvl="1" w:tplc="08090019" w:tentative="1">
+      <w:start w:val="1"/>
+      <w:numFmt w:val="lowerLetter"/>
+      <w:lvlText w:val="%2."/>
+      <w:lvlJc w:val="left"/>
+      <w:pPr>
+        <w:ind w:left="1440" w:hanging="360"/>
+      </w:pPr>
+    </w:lvl>
+    <w:lvl w:ilvl="2" w:tplc="0809001B" w:tentative="1">
+      <w:start w:val="1"/>
+      <w:numFmt w:val="lowerRoman"/>
+      <w:lvlText w:val="%3."/>
+      <w:lvlJc w:val="right"/>
+      <w:pPr>
+        <w:ind w:left="2160" w:hanging="180"/>
+      </w:pPr>
+    </w:lvl>
+    <w:lvl w:ilvl="3" w:tplc="0809000F" w:tentative="1">
+      <w:start w:val="1"/>
+      <w:numFmt w:val="decimal"/>
+      <w:lvlText w:val="%4."/>
+      <w:lvlJc w:val="left"/>
+      <w:pPr>
+        <w:ind w:left="2880" w:hanging="360"/>
+      </w:pPr>
+    </w:lvl>
+    <w:lvl w:ilvl="4" w:tplc="08090019" w:tentative="1">
+      <w:start w:val="1"/>
+      <w:numFmt w:val="lowerLetter"/>
+      <w:lvlText w:val="%5."/>
+      <w:lvlJc w:val="left"/>
+      <w:pPr>
+        <w:ind w:left="3600" w:hanging="360"/>
+      </w:pPr>
+    </w:lvl>
+    <w:lvl w:ilvl="5" w:tplc="0809001B" w:tentative="1">
+      <w:start w:val="1"/>
+      <w:numFmt w:val="lowerRoman"/>
+      <w:lvlText w:val="%6."/>
+      <w:lvlJc w:val="right"/>
+      <w:pPr>
+        <w:ind w:left="4320" w:hanging="180"/>
+      </w:pPr>
+    </w:lvl>
+    <w:lvl w:ilvl="6" w:tplc="0809000F" w:tentative="1">
+      <w:start w:val="1"/>
+      <w:numFmt w:val="decimal"/>
+      <w:lvlText w:val="%7."/>
+      <w:lvlJc w:val="left"/>
+      <w:pPr>
+        <w:ind w:left="5040" w:hanging="360"/>
+      </w:pPr>
+    </w:lvl>
+    <w:lvl w:ilvl="7" w:tplc="08090019" w:tentative="1">
+      <w:start w:val="1"/>
+      <w:numFmt w:val="lowerLetter"/>
+      <w:lvlText w:val="%8."/>
+      <w:lvlJc w:val="left"/>
+      <w:pPr>
+        <w:ind w:left="5760" w:hanging="360"/>
+      </w:pPr>
+    </w:lvl>
+    <w:lvl w:ilvl="8" w:tplc="0809001B" w:tentative="1">
+      <w:start w:val="1"/>
+      <w:numFmt w:val="lowerRoman"/>
+      <w:lvlText w:val="%9."/>
+      <w:lvlJc w:val="right"/>
+      <w:pPr>
+        <w:ind w:left="6480" w:hanging="180"/>
+      </w:pPr>
+    </w:lvl>
+  </w:abstractNum>
+  <w:abstractNum w:abstractNumId="4" w15:restartNumberingAfterBreak="0">
     <w:nsid w:val="27C14935"/>
     <w:multiLevelType w:val="hybridMultilevel"/>
     <w:tmpl w:val="96CCAB4A"/>
@@ -1288,7 +1917,7 @@
       </w:pPr>
     </w:lvl>
   </w:abstractNum>
-  <w:abstractNum w:abstractNumId="3" w15:restartNumberingAfterBreak="0">
+  <w:abstractNum w:abstractNumId="5" w15:restartNumberingAfterBreak="0">
     <w:nsid w:val="38D21443"/>
     <w:multiLevelType w:val="hybridMultilevel"/>
     <w:tmpl w:val="193C536A"/>
@@ -1401,7 +2030,7 @@
       </w:rPr>
     </w:lvl>
   </w:abstractNum>
-  <w:abstractNum w:abstractNumId="4" w15:restartNumberingAfterBreak="0">
+  <w:abstractNum w:abstractNumId="6" w15:restartNumberingAfterBreak="0">
     <w:nsid w:val="52845751"/>
     <w:multiLevelType w:val="multilevel"/>
     <w:tmpl w:val="EBDE24A4"/>
@@ -1518,15 +2147,21 @@
     <w:abstractNumId w:val="1"/>
   </w:num>
   <w:num w:numId="2" w16cid:durableId="1684821721">
-    <w:abstractNumId w:val="2"/>
+    <w:abstractNumId w:val="4"/>
   </w:num>
   <w:num w:numId="3" w16cid:durableId="1451584743">
-    <w:abstractNumId w:val="4"/>
+    <w:abstractNumId w:val="6"/>
   </w:num>
   <w:num w:numId="4" w16cid:durableId="1447696468">
     <w:abstractNumId w:val="0"/>
   </w:num>
   <w:num w:numId="5" w16cid:durableId="666248875">
+    <w:abstractNumId w:val="5"/>
+  </w:num>
+  <w:num w:numId="6" w16cid:durableId="1816019739">
+    <w:abstractNumId w:val="2"/>
+  </w:num>
+  <w:num w:numId="7" w16cid:durableId="52778296">
     <w:abstractNumId w:val="3"/>
   </w:num>
 </w:numbering>

</xml_diff>

<commit_message>
Added documentation for final parser lab
</commit_message>
<xml_diff>
--- a/Parser documentation+github link.docx
+++ b/Parser documentation+github link.docx
@@ -9,16 +9,31 @@
           <w:szCs w:val="28"/>
         </w:rPr>
       </w:pPr>
-      <w:hyperlink r:id="rId5" w:history="1">
-        <w:r>
-          <w:rPr>
-            <w:rStyle w:val="Hyperlink"/>
-            <w:sz w:val="28"/>
-            <w:szCs w:val="28"/>
-          </w:rPr>
-          <w:t>https://github.com/roxanazachman01/FLCD</w:t>
-        </w:r>
-      </w:hyperlink>
+      <w:r>
+        <w:fldChar w:fldCharType="begin"/>
+      </w:r>
+      <w:r>
+        <w:instrText>HYPERLINK "https://github.com/roxanazachman01/FLCD"</w:instrText>
+      </w:r>
+      <w:r>
+        <w:fldChar w:fldCharType="separate"/>
+      </w:r>
+      <w:r>
+        <w:rPr>
+          <w:rStyle w:val="Hyperlink"/>
+          <w:sz w:val="28"/>
+          <w:szCs w:val="28"/>
+        </w:rPr>
+        <w:t>https://github.com/roxanazachman01/FLCD</w:t>
+      </w:r>
+      <w:r>
+        <w:rPr>
+          <w:rStyle w:val="Hyperlink"/>
+          <w:sz w:val="28"/>
+          <w:szCs w:val="28"/>
+        </w:rPr>
+        <w:fldChar w:fldCharType="end"/>
+      </w:r>
     </w:p>
     <w:p/>
     <w:p>
@@ -68,43 +83,11 @@
     <w:p>
       <w:pPr>
         <w:rPr>
-          <w:sz w:val="24"/>
-          <w:szCs w:val="24"/>
-        </w:rPr>
-      </w:pPr>
-      <w:r>
-        <w:rPr>
           <w:b/>
           <w:bCs/>
           <w:sz w:val="24"/>
           <w:szCs w:val="24"/>
         </w:rPr>
-        <w:t>Implement a parser algorithm (cont.)</w:t>
-      </w:r>
-      <w:r>
-        <w:rPr>
-          <w:sz w:val="24"/>
-          <w:szCs w:val="24"/>
-        </w:rPr>
-        <w:t> - as assigned by the coordinating teacher, at the previous lab</w:t>
-      </w:r>
-      <w:r>
-        <w:rPr>
-          <w:sz w:val="24"/>
-          <w:szCs w:val="24"/>
-        </w:rPr>
-        <w:t xml:space="preserve"> (PARSER LL(1))</w:t>
-      </w:r>
-      <w:r>
-        <w:br/>
-      </w:r>
-    </w:p>
-    <w:p>
-      <w:pPr>
-        <w:rPr>
-          <w:sz w:val="24"/>
-          <w:szCs w:val="24"/>
-        </w:rPr>
       </w:pPr>
       <w:r>
         <w:rPr>
@@ -113,14 +96,33 @@
           <w:sz w:val="24"/>
           <w:szCs w:val="24"/>
         </w:rPr>
-        <w:t>Deliverables</w:t>
-      </w:r>
-      <w:r>
-        <w:rPr>
-          <w:sz w:val="24"/>
-          <w:szCs w:val="24"/>
-        </w:rPr>
-        <w:t>: </w:t>
+        <w:t>Implement a parser algorithm (final tests)</w:t>
+      </w:r>
+    </w:p>
+    <w:p>
+      <w:pPr>
+        <w:rPr>
+          <w:b/>
+          <w:bCs/>
+          <w:sz w:val="24"/>
+          <w:szCs w:val="24"/>
+        </w:rPr>
+      </w:pPr>
+      <w:r>
+        <w:rPr>
+          <w:sz w:val="24"/>
+          <w:szCs w:val="24"/>
+        </w:rPr>
+        <w:br/>
+      </w:r>
+      <w:r>
+        <w:rPr>
+          <w:b/>
+          <w:bCs/>
+          <w:sz w:val="24"/>
+          <w:szCs w:val="24"/>
+        </w:rPr>
+        <w:t xml:space="preserve">Input: </w:t>
       </w:r>
     </w:p>
     <w:p>
@@ -128,7 +130,7 @@
         <w:pStyle w:val="ListParagraph"/>
         <w:numPr>
           <w:ilvl w:val="0"/>
-          <w:numId w:val="7"/>
+          <w:numId w:val="8"/>
         </w:numPr>
         <w:rPr>
           <w:sz w:val="24"/>
@@ -140,7 +142,7 @@
           <w:sz w:val="24"/>
           <w:szCs w:val="24"/>
         </w:rPr>
-        <w:t>Algorithms corresponding to parsing table (if needed) and parsing strategy</w:t>
+        <w:t>g1.txt + seq.txt</w:t>
       </w:r>
     </w:p>
     <w:p>
@@ -148,7 +150,7 @@
         <w:pStyle w:val="ListParagraph"/>
         <w:numPr>
           <w:ilvl w:val="0"/>
-          <w:numId w:val="7"/>
+          <w:numId w:val="8"/>
         </w:numPr>
         <w:rPr>
           <w:sz w:val="24"/>
@@ -160,15 +162,31 @@
           <w:sz w:val="24"/>
           <w:szCs w:val="24"/>
         </w:rPr>
-        <w:t>Class ParserOutput - DS and operations corresponding to choice 2.a/2.b/2.c (</w:t>
-      </w:r>
-      <w:hyperlink r:id="rId6" w:tooltip="Lab 5" w:history="1">
+        <w:t xml:space="preserve">g2.txt + </w:t>
+      </w:r>
+      <w:proofErr w:type="spellStart"/>
+      <w:r>
+        <w:rPr>
+          <w:sz w:val="24"/>
+          <w:szCs w:val="24"/>
+        </w:rPr>
+        <w:t>PIF.out</w:t>
+      </w:r>
+      <w:proofErr w:type="spellEnd"/>
+      <w:r>
+        <w:rPr>
+          <w:sz w:val="24"/>
+          <w:szCs w:val="24"/>
+        </w:rPr>
+        <w:t xml:space="preserve"> (result of </w:t>
+      </w:r>
+      <w:hyperlink r:id="rId5" w:tooltip="Lab 3" w:history="1">
         <w:r>
           <w:rPr>
             <w:sz w:val="24"/>
             <w:szCs w:val="24"/>
           </w:rPr>
-          <w:t>Lab 5</w:t>
+          <w:t>Lab 3</w:t>
         </w:r>
       </w:hyperlink>
       <w:r>
@@ -176,47 +194,18 @@
           <w:sz w:val="24"/>
           <w:szCs w:val="24"/>
         </w:rPr>
-        <w:t>) (required operations: transform parsing tree into representation; print DS to screen and to file)</w:t>
-      </w:r>
-    </w:p>
-    <w:p>
-      <w:pPr>
-        <w:rPr>
-          <w:sz w:val="24"/>
-          <w:szCs w:val="24"/>
-        </w:rPr>
-      </w:pPr>
-      <w:r>
+        <w:t>)</w:t>
+      </w:r>
+    </w:p>
+    <w:p>
+      <w:pPr>
         <w:rPr>
           <w:b/>
           <w:bCs/>
           <w:sz w:val="24"/>
           <w:szCs w:val="24"/>
         </w:rPr>
-        <w:t>Remark</w:t>
-      </w:r>
-      <w:r>
-        <w:rPr>
-          <w:sz w:val="24"/>
-          <w:szCs w:val="24"/>
-        </w:rPr>
-        <w:t>: If the table contains conflicts, you will be helped to solve them. It is important to print a message containing row (symbol in LL(1), respectively state in LR(0)) and column (symbol) where the conflict appears. For LL(1), values (α,i) might also help.</w:t>
-      </w:r>
-    </w:p>
-    <w:p>
-      <w:pPr>
-        <w:rPr>
-          <w:sz w:val="24"/>
-          <w:szCs w:val="24"/>
-        </w:rPr>
-      </w:pPr>
-      <w:r>
-        <w:rPr>
-          <w:sz w:val="24"/>
-          <w:szCs w:val="24"/>
-        </w:rPr>
-        <w:br/>
-      </w:r>
+      </w:pPr>
       <w:r>
         <w:rPr>
           <w:b/>
@@ -224,14 +213,84 @@
           <w:sz w:val="24"/>
           <w:szCs w:val="24"/>
         </w:rPr>
-        <w:t>Implementation</w:t>
-      </w:r>
-      <w:r>
-        <w:rPr>
-          <w:sz w:val="24"/>
-          <w:szCs w:val="24"/>
-        </w:rPr>
-        <w:t xml:space="preserve">: </w:t>
+        <w:t>Output: out1.txt, out2.txt</w:t>
+      </w:r>
+    </w:p>
+    <w:p>
+      <w:pPr>
+        <w:rPr>
+          <w:sz w:val="24"/>
+          <w:szCs w:val="24"/>
+        </w:rPr>
+      </w:pPr>
+      <w:r>
+        <w:rPr>
+          <w:sz w:val="24"/>
+          <w:szCs w:val="24"/>
+        </w:rPr>
+        <w:t>Run the program and generate: </w:t>
+      </w:r>
+    </w:p>
+    <w:p>
+      <w:pPr>
+        <w:pStyle w:val="ListParagraph"/>
+        <w:numPr>
+          <w:ilvl w:val="0"/>
+          <w:numId w:val="9"/>
+        </w:numPr>
+        <w:rPr>
+          <w:sz w:val="24"/>
+          <w:szCs w:val="24"/>
+        </w:rPr>
+      </w:pPr>
+      <w:r>
+        <w:rPr>
+          <w:sz w:val="24"/>
+          <w:szCs w:val="24"/>
+        </w:rPr>
+        <w:t>out1.txt (result of parsing if the input was g1.txt); </w:t>
+      </w:r>
+    </w:p>
+    <w:p>
+      <w:pPr>
+        <w:pStyle w:val="ListParagraph"/>
+        <w:numPr>
+          <w:ilvl w:val="0"/>
+          <w:numId w:val="9"/>
+        </w:numPr>
+        <w:rPr>
+          <w:sz w:val="24"/>
+          <w:szCs w:val="24"/>
+        </w:rPr>
+      </w:pPr>
+      <w:r>
+        <w:rPr>
+          <w:sz w:val="24"/>
+          <w:szCs w:val="24"/>
+        </w:rPr>
+        <w:t>out2.txt (result of parsing if the input was g2.txt)</w:t>
+      </w:r>
+      <w:r>
+        <w:rPr>
+          <w:sz w:val="24"/>
+          <w:szCs w:val="24"/>
+        </w:rPr>
+        <w:br/>
+      </w:r>
+    </w:p>
+    <w:p>
+      <w:pPr>
+        <w:rPr>
+          <w:sz w:val="24"/>
+          <w:szCs w:val="24"/>
+        </w:rPr>
+      </w:pPr>
+      <w:r>
+        <w:rPr>
+          <w:sz w:val="24"/>
+          <w:szCs w:val="24"/>
+        </w:rPr>
+        <w:t>-messages (if conflict exists/if syntax error exists - specify location if possible)</w:t>
       </w:r>
     </w:p>
     <w:p>
@@ -239,6 +298,12 @@
         <w:rPr>
           <w:b/>
           <w:bCs/>
+        </w:rPr>
+      </w:pPr>
+    </w:p>
+    <w:p>
+      <w:pPr>
+        <w:rPr>
           <w:sz w:val="24"/>
           <w:szCs w:val="24"/>
         </w:rPr>
@@ -250,57 +315,117 @@
           <w:sz w:val="24"/>
           <w:szCs w:val="24"/>
         </w:rPr>
-        <w:t>Parsing table algorithm</w:t>
-      </w:r>
-      <w:r>
+        <w:t>Deliverables</w:t>
+      </w:r>
+      <w:r>
+        <w:rPr>
+          <w:sz w:val="24"/>
+          <w:szCs w:val="24"/>
+        </w:rPr>
+        <w:t>: </w:t>
+      </w:r>
+    </w:p>
+    <w:p>
+      <w:pPr>
+        <w:rPr>
+          <w:sz w:val="24"/>
+          <w:szCs w:val="24"/>
+        </w:rPr>
+      </w:pPr>
+      <w:r>
+        <w:rPr>
+          <w:sz w:val="24"/>
+          <w:szCs w:val="24"/>
+        </w:rPr>
+        <w:t>Source code for the parser + in/out files + documentation</w:t>
+      </w:r>
+    </w:p>
+    <w:p>
+      <w:pPr>
+        <w:rPr>
+          <w:sz w:val="24"/>
+          <w:szCs w:val="24"/>
+        </w:rPr>
+      </w:pPr>
+      <w:r>
+        <w:rPr>
+          <w:sz w:val="24"/>
+          <w:szCs w:val="24"/>
+        </w:rPr>
+        <w:t>Code review</w:t>
+      </w:r>
+    </w:p>
+    <w:p>
+      <w:pPr>
+        <w:rPr>
+          <w:sz w:val="24"/>
+          <w:szCs w:val="24"/>
+        </w:rPr>
+      </w:pPr>
+    </w:p>
+    <w:p>
+      <w:pPr>
         <w:rPr>
           <w:b/>
           <w:bCs/>
           <w:sz w:val="24"/>
           <w:szCs w:val="24"/>
         </w:rPr>
-        <w:t>:</w:t>
-      </w:r>
-    </w:p>
-    <w:p>
-      <w:pPr>
-        <w:rPr>
-          <w:sz w:val="24"/>
-          <w:szCs w:val="24"/>
-        </w:rPr>
-      </w:pPr>
-      <w:r>
-        <w:rPr>
-          <w:sz w:val="24"/>
-          <w:szCs w:val="24"/>
-        </w:rPr>
-        <w:t xml:space="preserve">For each nonterminal we get the productions, and for each production we get the first set. For each terminal in the first set, if there already is a value in the parsing table for (nonterm,term), then we have a conflict and we print that to the screen. If not, and if the term is not epsilon, we add the rhs with the index of the production to the table at (nonterm,term). If that first set contained epsilon, then we need to also check the follow set. For </w:t>
-      </w:r>
-      <w:r>
-        <w:rPr>
-          <w:sz w:val="24"/>
-          <w:szCs w:val="24"/>
-        </w:rPr>
-        <w:t>each term in follow, if the term is not epsilon, we check whether there already is a value in the parsing table for (nonterm,term). If yes, we  print that we have a conflict, if not, we add to the table. If that term is epsilon, then we add to (nonterm, dollarsign).</w:t>
-      </w:r>
-    </w:p>
-    <w:p>
-      <w:pPr>
-        <w:rPr>
-          <w:sz w:val="24"/>
-          <w:szCs w:val="24"/>
-        </w:rPr>
-      </w:pPr>
-    </w:p>
-    <w:p>
-      <w:pPr>
+      </w:pPr>
+      <w:r>
         <w:rPr>
           <w:b/>
           <w:bCs/>
           <w:sz w:val="24"/>
           <w:szCs w:val="24"/>
         </w:rPr>
-      </w:pPr>
+        <w:t>Grading:</w:t>
+      </w:r>
+    </w:p>
+    <w:p>
+      <w:pPr>
+        <w:rPr>
+          <w:sz w:val="24"/>
+          <w:szCs w:val="24"/>
+        </w:rPr>
+      </w:pPr>
+      <w:r>
+        <w:rPr>
+          <w:sz w:val="24"/>
+          <w:szCs w:val="24"/>
+        </w:rPr>
+        <w:t>Program works for g1.txt, max grade = 8</w:t>
+      </w:r>
+    </w:p>
+    <w:p>
+      <w:pPr>
+        <w:rPr>
+          <w:sz w:val="24"/>
+          <w:szCs w:val="24"/>
+        </w:rPr>
+      </w:pPr>
+      <w:r>
+        <w:rPr>
+          <w:sz w:val="24"/>
+          <w:szCs w:val="24"/>
+        </w:rPr>
+        <w:t>Program works for g1.txt and g2.txt, max grade = 10</w:t>
+      </w:r>
+    </w:p>
+    <w:p>
+      <w:pPr>
+        <w:rPr>
+          <w:sz w:val="24"/>
+          <w:szCs w:val="24"/>
+        </w:rPr>
+      </w:pPr>
+      <w:r>
+        <w:rPr>
+          <w:sz w:val="24"/>
+          <w:szCs w:val="24"/>
+        </w:rPr>
+        <w:br/>
+      </w:r>
       <w:r>
         <w:rPr>
           <w:b/>
@@ -308,68 +433,15 @@
           <w:sz w:val="24"/>
           <w:szCs w:val="24"/>
         </w:rPr>
-        <w:t>Configuration:</w:t>
-      </w:r>
-    </w:p>
-    <w:p>
-      <w:pPr>
-        <w:rPr>
-          <w:sz w:val="24"/>
-          <w:szCs w:val="24"/>
-        </w:rPr>
-      </w:pPr>
-      <w:r>
-        <w:rPr>
-          <w:sz w:val="24"/>
-          <w:szCs w:val="24"/>
-        </w:rPr>
-        <w:t xml:space="preserve">The configuration class contains the parsing table, list of production indexes, input stack and working stack. We have methods for getting the initial config, pushing, popping, checking if we should push, pop, or if the sequence is accepted. The initial config contains the input sequence in the input stack, and the working stack contains the start symbol. The push operation gets the value from the parsing table corresponding to (top_of_working_stack, top_of_input_stack), pops from the working stack, and if the value in the parse table does not contain epsilon, adds to the working stack the </w:t>
-      </w:r>
-      <w:r>
-        <w:rPr>
-          <w:sz w:val="24"/>
-          <w:szCs w:val="24"/>
-        </w:rPr>
-        <w:t>rhs from the table value, then adds the index of the production from the table value to the production indexes list</w:t>
-      </w:r>
-    </w:p>
-    <w:p>
-      <w:pPr>
-        <w:rPr>
-          <w:sz w:val="24"/>
-          <w:szCs w:val="24"/>
-        </w:rPr>
-      </w:pPr>
-      <w:r>
-        <w:rPr>
-          <w:sz w:val="24"/>
-          <w:szCs w:val="24"/>
-        </w:rPr>
-        <w:lastRenderedPageBreak/>
-        <w:t xml:space="preserve">The pop operation just pops the input and working stack. The shouldPush method checks that the sequence is not accepted, that shouldPop is false and the value in the parsing table is not an error. The method shouldPop checks that the value in the parsing table corresponding to </w:t>
-      </w:r>
-      <w:r>
-        <w:rPr>
-          <w:sz w:val="24"/>
-          <w:szCs w:val="24"/>
-        </w:rPr>
-        <w:t>(top_of_working_stack, top_of_input_stack)</w:t>
-      </w:r>
-      <w:r>
-        <w:rPr>
-          <w:sz w:val="24"/>
-          <w:szCs w:val="24"/>
-        </w:rPr>
-        <w:t xml:space="preserve"> is pop. In the same way, isAccepted checks that the value in the parsing table is Acc.</w:t>
-      </w:r>
-    </w:p>
-    <w:p>
-      <w:pPr>
-        <w:rPr>
-          <w:sz w:val="24"/>
-          <w:szCs w:val="24"/>
-        </w:rPr>
-      </w:pPr>
+        <w:t>Implementation</w:t>
+      </w:r>
+      <w:r>
+        <w:rPr>
+          <w:sz w:val="24"/>
+          <w:szCs w:val="24"/>
+        </w:rPr>
+        <w:t xml:space="preserve">: </w:t>
+      </w:r>
     </w:p>
     <w:p>
       <w:pPr>
@@ -387,48 +459,19 @@
           <w:sz w:val="24"/>
           <w:szCs w:val="24"/>
         </w:rPr>
-        <w:t>Parsing sequence algorithm:</w:t>
-      </w:r>
-    </w:p>
-    <w:p>
-      <w:pPr>
-        <w:rPr>
-          <w:sz w:val="24"/>
-          <w:szCs w:val="24"/>
-        </w:rPr>
-      </w:pPr>
-      <w:r>
-        <w:rPr>
-          <w:sz w:val="24"/>
-          <w:szCs w:val="24"/>
-        </w:rPr>
-        <w:t xml:space="preserve">We get </w:t>
-      </w:r>
-      <w:r>
-        <w:rPr>
-          <w:sz w:val="24"/>
-          <w:szCs w:val="24"/>
-        </w:rPr>
-        <w:t xml:space="preserve">the initial config. Set the Boolean flag to true, and while run, print the current configuration to a file. If should push, then push, else, if should pop, then pop, else if is not accepted, set the error flag to true and set the run flag to false, and if it is accepted, just set the run flag to false. Depending on the error flag, we print whether the sequence was accepted or not, and start building the parse tree. </w:t>
-      </w:r>
-    </w:p>
-    <w:p>
-      <w:pPr>
-        <w:rPr>
-          <w:sz w:val="24"/>
-          <w:szCs w:val="24"/>
-        </w:rPr>
-      </w:pPr>
-    </w:p>
-    <w:p>
-      <w:pPr>
+        <w:t xml:space="preserve">The algorithms were implemented in the previous lab. For this lab, just did some further </w:t>
+      </w:r>
+      <w:proofErr w:type="spellStart"/>
+      <w:r>
         <w:rPr>
           <w:b/>
           <w:bCs/>
           <w:sz w:val="24"/>
           <w:szCs w:val="24"/>
         </w:rPr>
-      </w:pPr>
+        <w:t>checkings</w:t>
+      </w:r>
+      <w:proofErr w:type="spellEnd"/>
       <w:r>
         <w:rPr>
           <w:b/>
@@ -436,57 +479,7 @@
           <w:sz w:val="24"/>
           <w:szCs w:val="24"/>
         </w:rPr>
-        <w:t>Building the parse tree – parent sibling representation:</w:t>
-      </w:r>
-    </w:p>
-    <w:p>
-      <w:pPr>
-        <w:rPr>
-          <w:sz w:val="24"/>
-          <w:szCs w:val="24"/>
-        </w:rPr>
-      </w:pPr>
-      <w:r>
-        <w:rPr>
-          <w:sz w:val="24"/>
-          <w:szCs w:val="24"/>
-        </w:rPr>
-        <w:t xml:space="preserve">The data structure is a list of pairs of (TermOrNonTerm, Pair&lt;Integer,Integer&gt;), representing that for each entry in the list, we have the </w:t>
-      </w:r>
-      <w:r>
-        <w:rPr>
-          <w:sz w:val="24"/>
-          <w:szCs w:val="24"/>
-        </w:rPr>
-        <w:t>TermOrNonTerm</w:t>
-      </w:r>
-      <w:r>
-        <w:rPr>
-          <w:sz w:val="24"/>
-          <w:szCs w:val="24"/>
-        </w:rPr>
-        <w:t xml:space="preserve">, the index of the parent and the index of the left sibling. We use the value -1 for marking an invalid index, for the case of the root and the leftmost sibling which does not have a left sibling. We first add an entry for the starting symbol with parent -1 and left sibling -1. </w:t>
-      </w:r>
-      <w:r>
-        <w:rPr>
-          <w:sz w:val="24"/>
-          <w:szCs w:val="24"/>
-        </w:rPr>
-        <w:t xml:space="preserve">We also have a queue with indexes, and we first add index  0 corresponding to the root. </w:t>
-      </w:r>
-      <w:r>
-        <w:rPr>
-          <w:sz w:val="24"/>
-          <w:szCs w:val="24"/>
-        </w:rPr>
-        <w:t xml:space="preserve">Then we take </w:t>
-      </w:r>
-      <w:r>
-        <w:rPr>
-          <w:sz w:val="24"/>
-          <w:szCs w:val="24"/>
-        </w:rPr>
-        <w:t>each production corresponding to the production indexes found in the parsing sequence step, we get the current parent by popping from the queue, and for each element in the rhs of the production, we add to the table with that current parent, also making sure to put the left sibling as the index of the previous element. If the current element from the rhs is a nonterminal, we add to the queue, since those elements will be parent. Then we print the parse tree to the file.</w:t>
+        <w:t xml:space="preserve"> that the parser works with multiple grammars and sequences, including the language grammar.</w:t>
       </w:r>
     </w:p>
     <w:p>
@@ -500,9 +493,543 @@
       </w:pPr>
       <w:r>
         <w:rPr>
+          <w:b/>
+          <w:bCs/>
+          <w:sz w:val="24"/>
+          <w:szCs w:val="24"/>
+        </w:rPr>
+        <w:t>Parsing table algorithm</w:t>
+      </w:r>
+      <w:r>
+        <w:rPr>
+          <w:b/>
+          <w:bCs/>
+          <w:sz w:val="24"/>
+          <w:szCs w:val="24"/>
+        </w:rPr>
+        <w:t>:</w:t>
+      </w:r>
+    </w:p>
+    <w:p>
+      <w:pPr>
+        <w:rPr>
+          <w:sz w:val="24"/>
+          <w:szCs w:val="24"/>
+        </w:rPr>
+      </w:pPr>
+      <w:r>
+        <w:rPr>
+          <w:sz w:val="24"/>
+          <w:szCs w:val="24"/>
+        </w:rPr>
+        <w:t>For each nonterminal we get the productions, and for each production we get the first set. For each terminal in the first set, if there already is a value in the parsing table for (nonterm,</w:t>
+      </w:r>
+      <w:r>
+        <w:rPr>
+          <w:sz w:val="24"/>
+          <w:szCs w:val="24"/>
+        </w:rPr>
+        <w:t xml:space="preserve"> </w:t>
+      </w:r>
+      <w:r>
+        <w:rPr>
+          <w:sz w:val="24"/>
+          <w:szCs w:val="24"/>
+        </w:rPr>
+        <w:t xml:space="preserve">term), then we have a conflict and we print that to the screen. If not, and if the term is not </w:t>
+      </w:r>
+      <w:r>
+        <w:rPr>
+          <w:sz w:val="24"/>
+          <w:szCs w:val="24"/>
+        </w:rPr>
+        <w:lastRenderedPageBreak/>
+        <w:t xml:space="preserve">epsilon, we add the </w:t>
+      </w:r>
+      <w:proofErr w:type="spellStart"/>
+      <w:r>
+        <w:rPr>
+          <w:sz w:val="24"/>
+          <w:szCs w:val="24"/>
+        </w:rPr>
+        <w:t>rhs</w:t>
+      </w:r>
+      <w:proofErr w:type="spellEnd"/>
+      <w:r>
+        <w:rPr>
+          <w:sz w:val="24"/>
+          <w:szCs w:val="24"/>
+        </w:rPr>
+        <w:t xml:space="preserve"> with the index of the production to the table at (nonterm,</w:t>
+      </w:r>
+      <w:r>
+        <w:rPr>
+          <w:sz w:val="24"/>
+          <w:szCs w:val="24"/>
+        </w:rPr>
+        <w:t xml:space="preserve"> </w:t>
+      </w:r>
+      <w:r>
+        <w:rPr>
+          <w:sz w:val="24"/>
+          <w:szCs w:val="24"/>
+        </w:rPr>
+        <w:t xml:space="preserve">term). If that first set contained epsilon, then we need to also check the follow set. For </w:t>
+      </w:r>
+      <w:r>
+        <w:rPr>
+          <w:sz w:val="24"/>
+          <w:szCs w:val="24"/>
+        </w:rPr>
+        <w:t>each term in follow, if the term is not epsilon, we check whether there already is a value in the parsing table for (</w:t>
+      </w:r>
+      <w:proofErr w:type="spellStart"/>
+      <w:r>
+        <w:rPr>
+          <w:sz w:val="24"/>
+          <w:szCs w:val="24"/>
+        </w:rPr>
+        <w:t>nonterm,term</w:t>
+      </w:r>
+      <w:proofErr w:type="spellEnd"/>
+      <w:r>
+        <w:rPr>
+          <w:sz w:val="24"/>
+          <w:szCs w:val="24"/>
+        </w:rPr>
+        <w:t xml:space="preserve">). If yes, we  print that we have a conflict, if not, we add to the table. If that term is epsilon, then we add to (nonterm, </w:t>
+      </w:r>
+      <w:proofErr w:type="spellStart"/>
+      <w:r>
+        <w:rPr>
+          <w:sz w:val="24"/>
+          <w:szCs w:val="24"/>
+        </w:rPr>
+        <w:t>dollarsign</w:t>
+      </w:r>
+      <w:proofErr w:type="spellEnd"/>
+      <w:r>
+        <w:rPr>
+          <w:sz w:val="24"/>
+          <w:szCs w:val="24"/>
+        </w:rPr>
+        <w:t>).</w:t>
+      </w:r>
+    </w:p>
+    <w:p>
+      <w:pPr>
+        <w:rPr>
+          <w:sz w:val="24"/>
+          <w:szCs w:val="24"/>
+        </w:rPr>
+      </w:pPr>
+    </w:p>
+    <w:p>
+      <w:pPr>
+        <w:rPr>
+          <w:b/>
+          <w:bCs/>
+          <w:sz w:val="24"/>
+          <w:szCs w:val="24"/>
+        </w:rPr>
+      </w:pPr>
+      <w:r>
+        <w:rPr>
+          <w:b/>
+          <w:bCs/>
+          <w:sz w:val="24"/>
+          <w:szCs w:val="24"/>
+        </w:rPr>
+        <w:t>Configuration:</w:t>
+      </w:r>
+    </w:p>
+    <w:p>
+      <w:pPr>
+        <w:rPr>
+          <w:sz w:val="24"/>
+          <w:szCs w:val="24"/>
+        </w:rPr>
+      </w:pPr>
+      <w:r>
+        <w:rPr>
+          <w:sz w:val="24"/>
+          <w:szCs w:val="24"/>
+        </w:rPr>
+        <w:t>The configuration class contains the parsing table, list of production indexes, input stack and working stack. We have methods for getting the initial config, pushing, popping, checking if we should push, pop, or if the sequence is accepted. The initial config contains the input sequence in the input stack, and the working stack contains the start symbol. The push operation gets the value from the parsing table corresponding to (</w:t>
+      </w:r>
+      <w:proofErr w:type="spellStart"/>
+      <w:r>
+        <w:rPr>
+          <w:sz w:val="24"/>
+          <w:szCs w:val="24"/>
+        </w:rPr>
+        <w:t>top_of_working_stack</w:t>
+      </w:r>
+      <w:proofErr w:type="spellEnd"/>
+      <w:r>
+        <w:rPr>
+          <w:sz w:val="24"/>
+          <w:szCs w:val="24"/>
+        </w:rPr>
+        <w:t xml:space="preserve">, </w:t>
+      </w:r>
+      <w:proofErr w:type="spellStart"/>
+      <w:r>
+        <w:rPr>
+          <w:sz w:val="24"/>
+          <w:szCs w:val="24"/>
+        </w:rPr>
+        <w:t>top_of_input_stack</w:t>
+      </w:r>
+      <w:proofErr w:type="spellEnd"/>
+      <w:r>
+        <w:rPr>
+          <w:sz w:val="24"/>
+          <w:szCs w:val="24"/>
+        </w:rPr>
+        <w:t xml:space="preserve">), pops from the working stack, and if the value in the parse table does not contain epsilon, adds to the working stack the </w:t>
+      </w:r>
+      <w:proofErr w:type="spellStart"/>
+      <w:r>
+        <w:rPr>
+          <w:sz w:val="24"/>
+          <w:szCs w:val="24"/>
+        </w:rPr>
+        <w:t>rhs</w:t>
+      </w:r>
+      <w:proofErr w:type="spellEnd"/>
+      <w:r>
+        <w:rPr>
+          <w:sz w:val="24"/>
+          <w:szCs w:val="24"/>
+        </w:rPr>
+        <w:t xml:space="preserve"> from the table value, then adds the index of the production from the table value to the production indexes list</w:t>
+      </w:r>
+    </w:p>
+    <w:p>
+      <w:pPr>
+        <w:rPr>
+          <w:sz w:val="24"/>
+          <w:szCs w:val="24"/>
+        </w:rPr>
+      </w:pPr>
+      <w:r>
+        <w:rPr>
+          <w:sz w:val="24"/>
+          <w:szCs w:val="24"/>
+        </w:rPr>
+        <w:t xml:space="preserve">The pop operation just pops the input and working stack. The </w:t>
+      </w:r>
+      <w:proofErr w:type="spellStart"/>
+      <w:r>
+        <w:rPr>
+          <w:sz w:val="24"/>
+          <w:szCs w:val="24"/>
+        </w:rPr>
+        <w:t>shouldPush</w:t>
+      </w:r>
+      <w:proofErr w:type="spellEnd"/>
+      <w:r>
+        <w:rPr>
+          <w:sz w:val="24"/>
+          <w:szCs w:val="24"/>
+        </w:rPr>
+        <w:t xml:space="preserve"> method checks that the sequence is not accepted, that </w:t>
+      </w:r>
+      <w:proofErr w:type="spellStart"/>
+      <w:r>
+        <w:rPr>
+          <w:sz w:val="24"/>
+          <w:szCs w:val="24"/>
+        </w:rPr>
+        <w:t>shouldPop</w:t>
+      </w:r>
+      <w:proofErr w:type="spellEnd"/>
+      <w:r>
+        <w:rPr>
+          <w:sz w:val="24"/>
+          <w:szCs w:val="24"/>
+        </w:rPr>
+        <w:t xml:space="preserve"> is false and the value in the parsing table is not an error. The method </w:t>
+      </w:r>
+      <w:proofErr w:type="spellStart"/>
+      <w:r>
+        <w:rPr>
+          <w:sz w:val="24"/>
+          <w:szCs w:val="24"/>
+        </w:rPr>
+        <w:t>shouldPop</w:t>
+      </w:r>
+      <w:proofErr w:type="spellEnd"/>
+      <w:r>
+        <w:rPr>
+          <w:sz w:val="24"/>
+          <w:szCs w:val="24"/>
+        </w:rPr>
+        <w:t xml:space="preserve"> checks that the value in the parsing table corresponding to (</w:t>
+      </w:r>
+      <w:proofErr w:type="spellStart"/>
+      <w:r>
+        <w:rPr>
+          <w:sz w:val="24"/>
+          <w:szCs w:val="24"/>
+        </w:rPr>
+        <w:t>top_of_working_stack</w:t>
+      </w:r>
+      <w:proofErr w:type="spellEnd"/>
+      <w:r>
+        <w:rPr>
+          <w:sz w:val="24"/>
+          <w:szCs w:val="24"/>
+        </w:rPr>
+        <w:t xml:space="preserve">, </w:t>
+      </w:r>
+      <w:proofErr w:type="spellStart"/>
+      <w:r>
+        <w:rPr>
+          <w:sz w:val="24"/>
+          <w:szCs w:val="24"/>
+        </w:rPr>
+        <w:t>top_of_input_stack</w:t>
+      </w:r>
+      <w:proofErr w:type="spellEnd"/>
+      <w:r>
+        <w:rPr>
+          <w:sz w:val="24"/>
+          <w:szCs w:val="24"/>
+        </w:rPr>
+        <w:t xml:space="preserve">) is pop. In the same way, </w:t>
+      </w:r>
+      <w:proofErr w:type="spellStart"/>
+      <w:r>
+        <w:rPr>
+          <w:sz w:val="24"/>
+          <w:szCs w:val="24"/>
+        </w:rPr>
+        <w:t>isAccepted</w:t>
+      </w:r>
+      <w:proofErr w:type="spellEnd"/>
+      <w:r>
+        <w:rPr>
+          <w:sz w:val="24"/>
+          <w:szCs w:val="24"/>
+        </w:rPr>
+        <w:t xml:space="preserve"> checks that the value in the parsing table is Acc.</w:t>
+      </w:r>
+    </w:p>
+    <w:p>
+      <w:pPr>
+        <w:rPr>
+          <w:sz w:val="24"/>
+          <w:szCs w:val="24"/>
+        </w:rPr>
+      </w:pPr>
+    </w:p>
+    <w:p>
+      <w:pPr>
+        <w:rPr>
+          <w:b/>
+          <w:bCs/>
+          <w:sz w:val="24"/>
+          <w:szCs w:val="24"/>
+        </w:rPr>
+      </w:pPr>
+      <w:r>
+        <w:rPr>
+          <w:b/>
+          <w:bCs/>
+          <w:sz w:val="24"/>
+          <w:szCs w:val="24"/>
+        </w:rPr>
+        <w:t>Parsing sequence algorithm:</w:t>
+      </w:r>
+    </w:p>
+    <w:p>
+      <w:pPr>
+        <w:rPr>
+          <w:sz w:val="24"/>
+          <w:szCs w:val="24"/>
+        </w:rPr>
+      </w:pPr>
+      <w:r>
+        <w:rPr>
+          <w:sz w:val="24"/>
+          <w:szCs w:val="24"/>
+        </w:rPr>
+        <w:t xml:space="preserve">We get </w:t>
+      </w:r>
+      <w:r>
+        <w:rPr>
+          <w:sz w:val="24"/>
+          <w:szCs w:val="24"/>
+        </w:rPr>
+        <w:t xml:space="preserve">the initial config. Set the Boolean flag to true, and while run, print the current configuration to a file. If should push, then push, else, if should pop, then pop, else if is not accepted, set the error flag to true and set the run flag to false, and if it is accepted, just set the run flag to false. Depending on the error flag, we print whether the sequence was accepted or not, and start building the parse tree. </w:t>
+      </w:r>
+    </w:p>
+    <w:p>
+      <w:pPr>
+        <w:rPr>
+          <w:sz w:val="24"/>
+          <w:szCs w:val="24"/>
+        </w:rPr>
+      </w:pPr>
+    </w:p>
+    <w:p>
+      <w:pPr>
+        <w:rPr>
+          <w:b/>
+          <w:bCs/>
+          <w:sz w:val="24"/>
+          <w:szCs w:val="24"/>
+        </w:rPr>
+      </w:pPr>
+      <w:r>
+        <w:rPr>
+          <w:b/>
+          <w:bCs/>
+          <w:sz w:val="24"/>
+          <w:szCs w:val="24"/>
+        </w:rPr>
+        <w:t>Building the parse tree – parent sibling representation:</w:t>
+      </w:r>
+    </w:p>
+    <w:p>
+      <w:pPr>
+        <w:rPr>
+          <w:sz w:val="24"/>
+          <w:szCs w:val="24"/>
+        </w:rPr>
+      </w:pPr>
+      <w:r>
+        <w:rPr>
+          <w:sz w:val="24"/>
+          <w:szCs w:val="24"/>
+        </w:rPr>
+        <w:t>The data structure is a list of pairs of (</w:t>
+      </w:r>
+      <w:proofErr w:type="spellStart"/>
+      <w:r>
+        <w:rPr>
+          <w:sz w:val="24"/>
+          <w:szCs w:val="24"/>
+        </w:rPr>
+        <w:t>TermOrNonTerm</w:t>
+      </w:r>
+      <w:proofErr w:type="spellEnd"/>
+      <w:r>
+        <w:rPr>
+          <w:sz w:val="24"/>
+          <w:szCs w:val="24"/>
+        </w:rPr>
+        <w:t>, Pair&lt;</w:t>
+      </w:r>
+      <w:proofErr w:type="spellStart"/>
+      <w:r>
+        <w:rPr>
+          <w:sz w:val="24"/>
+          <w:szCs w:val="24"/>
+        </w:rPr>
+        <w:t>Integer,Integer</w:t>
+      </w:r>
+      <w:proofErr w:type="spellEnd"/>
+      <w:r>
+        <w:rPr>
+          <w:sz w:val="24"/>
+          <w:szCs w:val="24"/>
+        </w:rPr>
+        <w:t xml:space="preserve">&gt;), representing that for each entry in the list, we have the </w:t>
+      </w:r>
+      <w:proofErr w:type="spellStart"/>
+      <w:r>
+        <w:rPr>
+          <w:sz w:val="24"/>
+          <w:szCs w:val="24"/>
+        </w:rPr>
+        <w:t>TermOrNonTerm</w:t>
+      </w:r>
+      <w:proofErr w:type="spellEnd"/>
+      <w:r>
+        <w:rPr>
+          <w:sz w:val="24"/>
+          <w:szCs w:val="24"/>
+        </w:rPr>
+        <w:t xml:space="preserve">, the index of the parent and the index of the left sibling. We use the value -1 for marking an invalid index, for the case of the root and the leftmost sibling which does not have a left sibling. We first add an entry for the starting symbol with parent -1 and left sibling -1. </w:t>
+      </w:r>
+      <w:r>
+        <w:rPr>
+          <w:sz w:val="24"/>
+          <w:szCs w:val="24"/>
+        </w:rPr>
+        <w:t xml:space="preserve">We also have a queue with indexes, and we first add index  0 corresponding to the root. </w:t>
+      </w:r>
+      <w:r>
+        <w:rPr>
+          <w:sz w:val="24"/>
+          <w:szCs w:val="24"/>
+        </w:rPr>
+        <w:t xml:space="preserve">Then we take </w:t>
+      </w:r>
+      <w:r>
+        <w:rPr>
+          <w:sz w:val="24"/>
+          <w:szCs w:val="24"/>
+        </w:rPr>
+        <w:t xml:space="preserve">each production corresponding to the production indexes found in the parsing sequence step, we get the current parent by popping from the queue, and for each element in the </w:t>
+      </w:r>
+      <w:proofErr w:type="spellStart"/>
+      <w:r>
+        <w:rPr>
+          <w:sz w:val="24"/>
+          <w:szCs w:val="24"/>
+        </w:rPr>
+        <w:t>rhs</w:t>
+      </w:r>
+      <w:proofErr w:type="spellEnd"/>
+      <w:r>
+        <w:rPr>
+          <w:sz w:val="24"/>
+          <w:szCs w:val="24"/>
+        </w:rPr>
+        <w:t xml:space="preserve"> of the production, we add to the table with that current parent, also making sure to put the left sibling as the index of the previous element. If the current element from the </w:t>
+      </w:r>
+      <w:proofErr w:type="spellStart"/>
+      <w:r>
+        <w:rPr>
+          <w:sz w:val="24"/>
+          <w:szCs w:val="24"/>
+        </w:rPr>
+        <w:t>rhs</w:t>
+      </w:r>
+      <w:proofErr w:type="spellEnd"/>
+      <w:r>
+        <w:rPr>
+          <w:sz w:val="24"/>
+          <w:szCs w:val="24"/>
+        </w:rPr>
+        <w:t xml:space="preserve"> is a </w:t>
+      </w:r>
+      <w:r>
+        <w:rPr>
+          <w:sz w:val="24"/>
+          <w:szCs w:val="24"/>
+        </w:rPr>
+        <w:lastRenderedPageBreak/>
+        <w:t>nonterminal, we add to the queue, since those elements will be parent. Then we print the parse tree to the file.</w:t>
+      </w:r>
+    </w:p>
+    <w:p>
+      <w:pPr>
+        <w:rPr>
+          <w:b/>
+          <w:bCs/>
+          <w:sz w:val="24"/>
+          <w:szCs w:val="24"/>
+        </w:rPr>
+      </w:pPr>
+      <w:r>
+        <w:rPr>
           <w:noProof/>
         </w:rPr>
-        <w:lastRenderedPageBreak/>
         <w:drawing>
           <wp:inline distT="0" distB="0" distL="0" distR="0" wp14:anchorId="02412562" wp14:editId="78EDAF0F">
             <wp:extent cx="5731510" cy="4244340"/>
@@ -521,7 +1048,7 @@
                     </pic:cNvPicPr>
                   </pic:nvPicPr>
                   <pic:blipFill>
-                    <a:blip r:embed="rId7" cstate="print">
+                    <a:blip r:embed="rId6" cstate="print">
                       <a:extLst>
                         <a:ext uri="{28A0092B-C50C-407E-A947-70E740481C1C}">
                           <a14:useLocalDpi xmlns:a14="http://schemas.microsoft.com/office/drawing/2010/main" val="0"/>
@@ -595,7 +1122,7 @@
                     </pic:cNvPicPr>
                   </pic:nvPicPr>
                   <pic:blipFill>
-                    <a:blip r:embed="rId8">
+                    <a:blip r:embed="rId7">
                       <a:extLst>
                         <a:ext uri="{28A0092B-C50C-407E-A947-70E740481C1C}">
                           <a14:useLocalDpi xmlns:a14="http://schemas.microsoft.com/office/drawing/2010/main" val="0"/>
@@ -750,7 +1277,7 @@
                     <pic:cNvPicPr/>
                   </pic:nvPicPr>
                   <pic:blipFill>
-                    <a:blip r:embed="rId9"/>
+                    <a:blip r:embed="rId8"/>
                     <a:stretch>
                       <a:fillRect/>
                     </a:stretch>
@@ -787,6 +1314,54 @@
             <wp:extent cx="3619500" cy="1485900"/>
             <wp:effectExtent l="0" t="0" r="0" b="0"/>
             <wp:docPr id="9" name="Picture 9"/>
+            <wp:cNvGraphicFramePr>
+              <a:graphicFrameLocks xmlns:a="http://schemas.openxmlformats.org/drawingml/2006/main" noChangeAspect="1"/>
+            </wp:cNvGraphicFramePr>
+            <a:graphic xmlns:a="http://schemas.openxmlformats.org/drawingml/2006/main">
+              <a:graphicData uri="http://schemas.openxmlformats.org/drawingml/2006/picture">
+                <pic:pic xmlns:pic="http://schemas.openxmlformats.org/drawingml/2006/picture">
+                  <pic:nvPicPr>
+                    <pic:cNvPr id="1" name=""/>
+                    <pic:cNvPicPr/>
+                  </pic:nvPicPr>
+                  <pic:blipFill>
+                    <a:blip r:embed="rId9"/>
+                    <a:stretch>
+                      <a:fillRect/>
+                    </a:stretch>
+                  </pic:blipFill>
+                  <pic:spPr>
+                    <a:xfrm>
+                      <a:off x="0" y="0"/>
+                      <a:ext cx="3619500" cy="1485900"/>
+                    </a:xfrm>
+                    <a:prstGeom prst="rect">
+                      <a:avLst/>
+                    </a:prstGeom>
+                  </pic:spPr>
+                </pic:pic>
+              </a:graphicData>
+            </a:graphic>
+          </wp:inline>
+        </w:drawing>
+      </w:r>
+    </w:p>
+    <w:p>
+      <w:pPr>
+        <w:rPr>
+          <w:sz w:val="24"/>
+          <w:szCs w:val="24"/>
+        </w:rPr>
+      </w:pPr>
+      <w:r>
+        <w:rPr>
+          <w:noProof/>
+        </w:rPr>
+        <w:drawing>
+          <wp:inline distT="0" distB="0" distL="0" distR="0" wp14:anchorId="6CEBF628" wp14:editId="334F47D4">
+            <wp:extent cx="5314950" cy="1171575"/>
+            <wp:effectExtent l="0" t="0" r="0" b="9525"/>
+            <wp:docPr id="10" name="Picture 10"/>
             <wp:cNvGraphicFramePr>
               <a:graphicFrameLocks xmlns:a="http://schemas.openxmlformats.org/drawingml/2006/main" noChangeAspect="1"/>
             </wp:cNvGraphicFramePr>
@@ -806,7 +1381,7 @@
                   <pic:spPr>
                     <a:xfrm>
                       <a:off x="0" y="0"/>
-                      <a:ext cx="3619500" cy="1485900"/>
+                      <a:ext cx="5314950" cy="1171575"/>
                     </a:xfrm>
                     <a:prstGeom prst="rect">
                       <a:avLst/>
@@ -828,13 +1403,29 @@
       </w:pPr>
       <w:r>
         <w:rPr>
+          <w:sz w:val="24"/>
+          <w:szCs w:val="24"/>
+        </w:rPr>
+        <w:t>Language grammar:</w:t>
+      </w:r>
+    </w:p>
+    <w:p>
+      <w:pPr>
+        <w:rPr>
+          <w:sz w:val="24"/>
+          <w:szCs w:val="24"/>
+        </w:rPr>
+      </w:pPr>
+      <w:r>
+        <w:rPr>
           <w:noProof/>
         </w:rPr>
+        <w:lastRenderedPageBreak/>
         <w:drawing>
-          <wp:inline distT="0" distB="0" distL="0" distR="0" wp14:anchorId="6CEBF628" wp14:editId="334F47D4">
-            <wp:extent cx="5314950" cy="1171575"/>
-            <wp:effectExtent l="0" t="0" r="0" b="9525"/>
-            <wp:docPr id="10" name="Picture 10"/>
+          <wp:inline distT="0" distB="0" distL="0" distR="0" wp14:anchorId="4F5E5CF6" wp14:editId="2AA434BA">
+            <wp:extent cx="5731510" cy="5071110"/>
+            <wp:effectExtent l="0" t="0" r="2540" b="0"/>
+            <wp:docPr id="11" name="Picture 11"/>
             <wp:cNvGraphicFramePr>
               <a:graphicFrameLocks xmlns:a="http://schemas.openxmlformats.org/drawingml/2006/main" noChangeAspect="1"/>
             </wp:cNvGraphicFramePr>
@@ -854,7 +1445,7 @@
                   <pic:spPr>
                     <a:xfrm>
                       <a:off x="0" y="0"/>
-                      <a:ext cx="5314950" cy="1171575"/>
+                      <a:ext cx="5731510" cy="5071110"/>
                     </a:xfrm>
                     <a:prstGeom prst="rect">
                       <a:avLst/>
@@ -874,12 +1465,29 @@
           <w:szCs w:val="24"/>
         </w:rPr>
       </w:pPr>
-      <w:r>
-        <w:rPr>
-          <w:sz w:val="24"/>
-          <w:szCs w:val="24"/>
-        </w:rPr>
-        <w:t>Language grammar:</w:t>
+    </w:p>
+    <w:p>
+      <w:pPr>
+        <w:rPr>
+          <w:sz w:val="24"/>
+          <w:szCs w:val="24"/>
+        </w:rPr>
+      </w:pPr>
+      <w:proofErr w:type="spellStart"/>
+      <w:r>
+        <w:rPr>
+          <w:sz w:val="24"/>
+          <w:szCs w:val="24"/>
+        </w:rPr>
+        <w:t>Pifs</w:t>
+      </w:r>
+      <w:proofErr w:type="spellEnd"/>
+      <w:r>
+        <w:rPr>
+          <w:sz w:val="24"/>
+          <w:szCs w:val="24"/>
+        </w:rPr>
+        <w:t xml:space="preserve"> corresponding to programs from lab1a (p1.txt,p2.txt,p3.txt, and multiple types of syntax errors)</w:t>
       </w:r>
     </w:p>
     <w:p>
@@ -895,10 +1503,10 @@
         </w:rPr>
         <w:lastRenderedPageBreak/>
         <w:drawing>
-          <wp:inline distT="0" distB="0" distL="0" distR="0" wp14:anchorId="4F5E5CF6" wp14:editId="2AA434BA">
-            <wp:extent cx="5731510" cy="5071110"/>
-            <wp:effectExtent l="0" t="0" r="2540" b="0"/>
-            <wp:docPr id="11" name="Picture 11"/>
+          <wp:inline distT="0" distB="0" distL="0" distR="0" wp14:anchorId="77EC973F" wp14:editId="18F1D21F">
+            <wp:extent cx="5731510" cy="8810625"/>
+            <wp:effectExtent l="0" t="0" r="2540" b="9525"/>
+            <wp:docPr id="12" name="Picture 12"/>
             <wp:cNvGraphicFramePr>
               <a:graphicFrameLocks xmlns:a="http://schemas.openxmlformats.org/drawingml/2006/main" noChangeAspect="1"/>
             </wp:cNvGraphicFramePr>
@@ -918,7 +1526,7 @@
                   <pic:spPr>
                     <a:xfrm>
                       <a:off x="0" y="0"/>
-                      <a:ext cx="5731510" cy="5071110"/>
+                      <a:ext cx="5731510" cy="8810625"/>
                     </a:xfrm>
                     <a:prstGeom prst="rect">
                       <a:avLst/>
@@ -934,43 +1542,33 @@
     <w:p>
       <w:pPr>
         <w:rPr>
-          <w:sz w:val="24"/>
-          <w:szCs w:val="24"/>
-        </w:rPr>
-      </w:pPr>
-    </w:p>
-    <w:p>
-      <w:pPr>
-        <w:rPr>
-          <w:sz w:val="24"/>
-          <w:szCs w:val="24"/>
-        </w:rPr>
-      </w:pPr>
-      <w:r>
-        <w:rPr>
-          <w:sz w:val="24"/>
-          <w:szCs w:val="24"/>
-        </w:rPr>
-        <w:t>Pifs corresponding to programs from lab1a (p1.txt,p2.txt,p3.txt, and multiple types of syntax errors)</w:t>
-      </w:r>
-    </w:p>
-    <w:p>
-      <w:pPr>
-        <w:rPr>
-          <w:sz w:val="24"/>
-          <w:szCs w:val="24"/>
-        </w:rPr>
-      </w:pPr>
-      <w:r>
-        <w:rPr>
           <w:noProof/>
         </w:rPr>
+      </w:pPr>
+      <w:r>
+        <w:rPr>
+          <w:noProof/>
+        </w:rPr>
         <w:lastRenderedPageBreak/>
+        <w:t>(I will put here the code for the programs, since it would be easier to check)</w:t>
+      </w:r>
+    </w:p>
+    <w:p>
+      <w:pPr>
+        <w:rPr>
+          <w:sz w:val="24"/>
+          <w:szCs w:val="24"/>
+        </w:rPr>
+      </w:pPr>
+      <w:r>
+        <w:rPr>
+          <w:noProof/>
+        </w:rPr>
         <w:drawing>
-          <wp:inline distT="0" distB="0" distL="0" distR="0" wp14:anchorId="77EC973F" wp14:editId="18F1D21F">
-            <wp:extent cx="5731510" cy="8810625"/>
-            <wp:effectExtent l="0" t="0" r="2540" b="9525"/>
-            <wp:docPr id="12" name="Picture 12"/>
+          <wp:inline distT="0" distB="0" distL="0" distR="0" wp14:anchorId="540824CD" wp14:editId="5778C0D6">
+            <wp:extent cx="2038350" cy="5619750"/>
+            <wp:effectExtent l="0" t="0" r="0" b="0"/>
+            <wp:docPr id="17" name="Picture 17"/>
             <wp:cNvGraphicFramePr>
               <a:graphicFrameLocks xmlns:a="http://schemas.openxmlformats.org/drawingml/2006/main" noChangeAspect="1"/>
             </wp:cNvGraphicFramePr>
@@ -990,7 +1588,7 @@
                   <pic:spPr>
                     <a:xfrm>
                       <a:off x="0" y="0"/>
-                      <a:ext cx="5731510" cy="8810625"/>
+                      <a:ext cx="2038350" cy="5619750"/>
                     </a:xfrm>
                     <a:prstGeom prst="rect">
                       <a:avLst/>
@@ -1014,25 +1612,11 @@
           <w:noProof/>
         </w:rPr>
         <w:lastRenderedPageBreak/>
-        <w:t>(I will put here the code for the programs, since it would be easier to check)</w:t>
-      </w:r>
-    </w:p>
-    <w:p>
-      <w:pPr>
-        <w:rPr>
-          <w:sz w:val="24"/>
-          <w:szCs w:val="24"/>
-        </w:rPr>
-      </w:pPr>
-      <w:r>
-        <w:rPr>
-          <w:noProof/>
-        </w:rPr>
         <w:drawing>
-          <wp:inline distT="0" distB="0" distL="0" distR="0" wp14:anchorId="540824CD" wp14:editId="5778C0D6">
-            <wp:extent cx="2038350" cy="5619750"/>
-            <wp:effectExtent l="0" t="0" r="0" b="0"/>
-            <wp:docPr id="17" name="Picture 17"/>
+          <wp:inline distT="0" distB="0" distL="0" distR="0" wp14:anchorId="77D1A474" wp14:editId="409EDEBE">
+            <wp:extent cx="2295525" cy="5391150"/>
+            <wp:effectExtent l="0" t="0" r="9525" b="0"/>
+            <wp:docPr id="18" name="Picture 18"/>
             <wp:cNvGraphicFramePr>
               <a:graphicFrameLocks xmlns:a="http://schemas.openxmlformats.org/drawingml/2006/main" noChangeAspect="1"/>
             </wp:cNvGraphicFramePr>
@@ -1052,7 +1636,7 @@
                   <pic:spPr>
                     <a:xfrm>
                       <a:off x="0" y="0"/>
-                      <a:ext cx="2038350" cy="5619750"/>
+                      <a:ext cx="2295525" cy="5391150"/>
                     </a:xfrm>
                     <a:prstGeom prst="rect">
                       <a:avLst/>
@@ -1064,23 +1648,21 @@
           </wp:inline>
         </w:drawing>
       </w:r>
-    </w:p>
-    <w:p>
-      <w:pPr>
+      <w:r>
         <w:rPr>
           <w:noProof/>
         </w:rPr>
-      </w:pPr>
+        <w:t xml:space="preserve"> </w:t>
+      </w:r>
       <w:r>
         <w:rPr>
           <w:noProof/>
         </w:rPr>
-        <w:lastRenderedPageBreak/>
         <w:drawing>
-          <wp:inline distT="0" distB="0" distL="0" distR="0" wp14:anchorId="77D1A474" wp14:editId="409EDEBE">
-            <wp:extent cx="2295525" cy="5391150"/>
-            <wp:effectExtent l="0" t="0" r="9525" b="0"/>
-            <wp:docPr id="18" name="Picture 18"/>
+          <wp:inline distT="0" distB="0" distL="0" distR="0" wp14:anchorId="44B1BFB6" wp14:editId="7214723F">
+            <wp:extent cx="2705100" cy="6010275"/>
+            <wp:effectExtent l="0" t="0" r="0" b="9525"/>
+            <wp:docPr id="19" name="Picture 19"/>
             <wp:cNvGraphicFramePr>
               <a:graphicFrameLocks xmlns:a="http://schemas.openxmlformats.org/drawingml/2006/main" noChangeAspect="1"/>
             </wp:cNvGraphicFramePr>
@@ -1100,7 +1682,7 @@
                   <pic:spPr>
                     <a:xfrm>
                       <a:off x="0" y="0"/>
-                      <a:ext cx="2295525" cy="5391150"/>
+                      <a:ext cx="2705100" cy="6010275"/>
                     </a:xfrm>
                     <a:prstGeom prst="rect">
                       <a:avLst/>
@@ -1122,11 +1704,12 @@
         <w:rPr>
           <w:noProof/>
         </w:rPr>
+        <w:lastRenderedPageBreak/>
         <w:drawing>
-          <wp:inline distT="0" distB="0" distL="0" distR="0" wp14:anchorId="44B1BFB6" wp14:editId="7214723F">
-            <wp:extent cx="2705100" cy="6010275"/>
-            <wp:effectExtent l="0" t="0" r="0" b="9525"/>
-            <wp:docPr id="19" name="Picture 19"/>
+          <wp:inline distT="0" distB="0" distL="0" distR="0" wp14:anchorId="4771C962" wp14:editId="73479A34">
+            <wp:extent cx="3543300" cy="5543550"/>
+            <wp:effectExtent l="0" t="0" r="0" b="0"/>
+            <wp:docPr id="20" name="Picture 20"/>
             <wp:cNvGraphicFramePr>
               <a:graphicFrameLocks xmlns:a="http://schemas.openxmlformats.org/drawingml/2006/main" noChangeAspect="1"/>
             </wp:cNvGraphicFramePr>
@@ -1146,7 +1729,7 @@
                   <pic:spPr>
                     <a:xfrm>
                       <a:off x="0" y="0"/>
-                      <a:ext cx="2705100" cy="6010275"/>
+                      <a:ext cx="3543300" cy="5543550"/>
                     </a:xfrm>
                     <a:prstGeom prst="rect">
                       <a:avLst/>
@@ -1170,10 +1753,10 @@
         </w:rPr>
         <w:lastRenderedPageBreak/>
         <w:drawing>
-          <wp:inline distT="0" distB="0" distL="0" distR="0" wp14:anchorId="4771C962" wp14:editId="73479A34">
-            <wp:extent cx="3543300" cy="5543550"/>
+          <wp:inline distT="0" distB="0" distL="0" distR="0" wp14:anchorId="3C7231AA" wp14:editId="03E8198F">
+            <wp:extent cx="4171950" cy="5581650"/>
             <wp:effectExtent l="0" t="0" r="0" b="0"/>
-            <wp:docPr id="20" name="Picture 20"/>
+            <wp:docPr id="21" name="Picture 21"/>
             <wp:cNvGraphicFramePr>
               <a:graphicFrameLocks xmlns:a="http://schemas.openxmlformats.org/drawingml/2006/main" noChangeAspect="1"/>
             </wp:cNvGraphicFramePr>
@@ -1193,7 +1776,7 @@
                   <pic:spPr>
                     <a:xfrm>
                       <a:off x="0" y="0"/>
-                      <a:ext cx="3543300" cy="5543550"/>
+                      <a:ext cx="4171950" cy="5581650"/>
                     </a:xfrm>
                     <a:prstGeom prst="rect">
                       <a:avLst/>
@@ -1205,22 +1788,24 @@
           </wp:inline>
         </w:drawing>
       </w:r>
-      <w:r>
-        <w:rPr>
-          <w:noProof/>
-        </w:rPr>
-        <w:t xml:space="preserve"> </w:t>
-      </w:r>
+    </w:p>
+    <w:p>
+      <w:pPr>
+        <w:rPr>
+          <w:sz w:val="24"/>
+          <w:szCs w:val="24"/>
+        </w:rPr>
+      </w:pPr>
       <w:r>
         <w:rPr>
           <w:noProof/>
         </w:rPr>
         <w:lastRenderedPageBreak/>
         <w:drawing>
-          <wp:inline distT="0" distB="0" distL="0" distR="0" wp14:anchorId="3C7231AA" wp14:editId="03E8198F">
-            <wp:extent cx="4171950" cy="5581650"/>
-            <wp:effectExtent l="0" t="0" r="0" b="0"/>
-            <wp:docPr id="21" name="Picture 21"/>
+          <wp:inline distT="0" distB="0" distL="0" distR="0" wp14:anchorId="31F4E57E" wp14:editId="1B14D649">
+            <wp:extent cx="5038725" cy="5915025"/>
+            <wp:effectExtent l="0" t="0" r="9525" b="9525"/>
+            <wp:docPr id="22" name="Picture 22"/>
             <wp:cNvGraphicFramePr>
               <a:graphicFrameLocks xmlns:a="http://schemas.openxmlformats.org/drawingml/2006/main" noChangeAspect="1"/>
             </wp:cNvGraphicFramePr>
@@ -1240,7 +1825,7 @@
                   <pic:spPr>
                     <a:xfrm>
                       <a:off x="0" y="0"/>
-                      <a:ext cx="4171950" cy="5581650"/>
+                      <a:ext cx="5038725" cy="5915025"/>
                     </a:xfrm>
                     <a:prstGeom prst="rect">
                       <a:avLst/>
@@ -1256,20 +1841,50 @@
     <w:p>
       <w:pPr>
         <w:rPr>
-          <w:sz w:val="24"/>
-          <w:szCs w:val="24"/>
-        </w:rPr>
-      </w:pPr>
+          <w:noProof/>
+        </w:rPr>
+      </w:pPr>
+      <w:r>
+        <w:rPr>
+          <w:noProof/>
+        </w:rPr>
+        <w:t xml:space="preserve"> </w:t>
+      </w:r>
+    </w:p>
+    <w:p>
+      <w:pPr>
+        <w:rPr>
+          <w:sz w:val="24"/>
+          <w:szCs w:val="24"/>
+        </w:rPr>
+      </w:pPr>
+    </w:p>
+    <w:p>
+      <w:pPr>
+        <w:rPr>
+          <w:sz w:val="24"/>
+          <w:szCs w:val="24"/>
+        </w:rPr>
+      </w:pPr>
+      <w:r>
+        <w:rPr>
+          <w:sz w:val="24"/>
+          <w:szCs w:val="24"/>
+        </w:rPr>
+        <w:t>Tests:</w:t>
+      </w:r>
+    </w:p>
+    <w:p>
       <w:r>
         <w:rPr>
           <w:noProof/>
         </w:rPr>
         <w:lastRenderedPageBreak/>
         <w:drawing>
-          <wp:inline distT="0" distB="0" distL="0" distR="0" wp14:anchorId="31F4E57E" wp14:editId="1B14D649">
-            <wp:extent cx="5038725" cy="5915025"/>
-            <wp:effectExtent l="0" t="0" r="9525" b="9525"/>
-            <wp:docPr id="22" name="Picture 22"/>
+          <wp:inline distT="0" distB="0" distL="0" distR="0" wp14:anchorId="18FD96DB" wp14:editId="252F2C9D">
+            <wp:extent cx="5731510" cy="4766945"/>
+            <wp:effectExtent l="0" t="0" r="2540" b="0"/>
+            <wp:docPr id="1" name="Picture 1"/>
             <wp:cNvGraphicFramePr>
               <a:graphicFrameLocks xmlns:a="http://schemas.openxmlformats.org/drawingml/2006/main" noChangeAspect="1"/>
             </wp:cNvGraphicFramePr>
@@ -1289,7 +1904,7 @@
                   <pic:spPr>
                     <a:xfrm>
                       <a:off x="0" y="0"/>
-                      <a:ext cx="5038725" cy="5915025"/>
+                      <a:ext cx="5731510" cy="4766945"/>
                     </a:xfrm>
                     <a:prstGeom prst="rect">
                       <a:avLst/>
@@ -1302,53 +1917,22 @@
         </w:drawing>
       </w:r>
     </w:p>
-    <w:p>
-      <w:pPr>
+    <w:p/>
+    <w:p>
+      <w:r>
+        <w:t>For g3 and seq3 the config file and the parse tree file are:</w:t>
+      </w:r>
+    </w:p>
+    <w:p>
+      <w:r>
         <w:rPr>
           <w:noProof/>
         </w:rPr>
-      </w:pPr>
-      <w:r>
-        <w:rPr>
-          <w:noProof/>
-        </w:rPr>
-        <w:t xml:space="preserve"> </w:t>
-      </w:r>
-    </w:p>
-    <w:p>
-      <w:pPr>
-        <w:rPr>
-          <w:sz w:val="24"/>
-          <w:szCs w:val="24"/>
-        </w:rPr>
-      </w:pPr>
-    </w:p>
-    <w:p>
-      <w:pPr>
-        <w:rPr>
-          <w:sz w:val="24"/>
-          <w:szCs w:val="24"/>
-        </w:rPr>
-      </w:pPr>
-      <w:r>
-        <w:rPr>
-          <w:sz w:val="24"/>
-          <w:szCs w:val="24"/>
-        </w:rPr>
-        <w:t>Tests:</w:t>
-      </w:r>
-    </w:p>
-    <w:p>
-      <w:r>
-        <w:rPr>
-          <w:noProof/>
-        </w:rPr>
-        <w:lastRenderedPageBreak/>
         <w:drawing>
-          <wp:inline distT="0" distB="0" distL="0" distR="0" wp14:anchorId="18FD96DB" wp14:editId="252F2C9D">
-            <wp:extent cx="5731510" cy="4766945"/>
+          <wp:inline distT="0" distB="0" distL="0" distR="0" wp14:anchorId="2FF97475" wp14:editId="3F7B0144">
+            <wp:extent cx="5731510" cy="3301365"/>
             <wp:effectExtent l="0" t="0" r="2540" b="0"/>
-            <wp:docPr id="1" name="Picture 1"/>
+            <wp:docPr id="23" name="Picture 23"/>
             <wp:cNvGraphicFramePr>
               <a:graphicFrameLocks xmlns:a="http://schemas.openxmlformats.org/drawingml/2006/main" noChangeAspect="1"/>
             </wp:cNvGraphicFramePr>
@@ -1368,7 +1952,7 @@
                   <pic:spPr>
                     <a:xfrm>
                       <a:off x="0" y="0"/>
-                      <a:ext cx="5731510" cy="4766945"/>
+                      <a:ext cx="5731510" cy="3301365"/>
                     </a:xfrm>
                     <a:prstGeom prst="rect">
                       <a:avLst/>
@@ -1381,22 +1965,17 @@
         </w:drawing>
       </w:r>
     </w:p>
-    <w:p/>
-    <w:p>
-      <w:r>
-        <w:t>For g3 and seq3 the config file and the parse tree file are:</w:t>
-      </w:r>
-    </w:p>
     <w:p>
       <w:r>
         <w:rPr>
           <w:noProof/>
         </w:rPr>
+        <w:lastRenderedPageBreak/>
         <w:drawing>
-          <wp:inline distT="0" distB="0" distL="0" distR="0" wp14:anchorId="2FF97475" wp14:editId="3F7B0144">
-            <wp:extent cx="5731510" cy="3301365"/>
-            <wp:effectExtent l="0" t="0" r="2540" b="0"/>
-            <wp:docPr id="23" name="Picture 23"/>
+          <wp:inline distT="0" distB="0" distL="0" distR="0" wp14:anchorId="0CE6A599" wp14:editId="076B8C11">
+            <wp:extent cx="4991100" cy="6381750"/>
+            <wp:effectExtent l="0" t="0" r="0" b="0"/>
+            <wp:docPr id="24" name="Picture 24"/>
             <wp:cNvGraphicFramePr>
               <a:graphicFrameLocks xmlns:a="http://schemas.openxmlformats.org/drawingml/2006/main" noChangeAspect="1"/>
             </wp:cNvGraphicFramePr>
@@ -1416,49 +1995,6 @@
                   <pic:spPr>
                     <a:xfrm>
                       <a:off x="0" y="0"/>
-                      <a:ext cx="5731510" cy="3301365"/>
-                    </a:xfrm>
-                    <a:prstGeom prst="rect">
-                      <a:avLst/>
-                    </a:prstGeom>
-                  </pic:spPr>
-                </pic:pic>
-              </a:graphicData>
-            </a:graphic>
-          </wp:inline>
-        </w:drawing>
-      </w:r>
-    </w:p>
-    <w:p>
-      <w:r>
-        <w:rPr>
-          <w:noProof/>
-        </w:rPr>
-        <w:lastRenderedPageBreak/>
-        <w:drawing>
-          <wp:inline distT="0" distB="0" distL="0" distR="0" wp14:anchorId="0CE6A599" wp14:editId="076B8C11">
-            <wp:extent cx="4991100" cy="6381750"/>
-            <wp:effectExtent l="0" t="0" r="0" b="0"/>
-            <wp:docPr id="24" name="Picture 24"/>
-            <wp:cNvGraphicFramePr>
-              <a:graphicFrameLocks xmlns:a="http://schemas.openxmlformats.org/drawingml/2006/main" noChangeAspect="1"/>
-            </wp:cNvGraphicFramePr>
-            <a:graphic xmlns:a="http://schemas.openxmlformats.org/drawingml/2006/main">
-              <a:graphicData uri="http://schemas.openxmlformats.org/drawingml/2006/picture">
-                <pic:pic xmlns:pic="http://schemas.openxmlformats.org/drawingml/2006/picture">
-                  <pic:nvPicPr>
-                    <pic:cNvPr id="1" name=""/>
-                    <pic:cNvPicPr/>
-                  </pic:nvPicPr>
-                  <pic:blipFill>
-                    <a:blip r:embed="rId22"/>
-                    <a:stretch>
-                      <a:fillRect/>
-                    </a:stretch>
-                  </pic:blipFill>
-                  <pic:spPr>
-                    <a:xfrm>
-                      <a:off x="0" y="0"/>
                       <a:ext cx="4991100" cy="6381750"/>
                     </a:xfrm>
                     <a:prstGeom prst="rect">
@@ -1918,6 +2454,92 @@
     </w:lvl>
   </w:abstractNum>
   <w:abstractNum w:abstractNumId="5" w15:restartNumberingAfterBreak="0">
+    <w:nsid w:val="2B5F11F5"/>
+    <w:multiLevelType w:val="hybridMultilevel"/>
+    <w:tmpl w:val="0FD82982"/>
+    <w:lvl w:ilvl="0" w:tplc="0809000F">
+      <w:start w:val="1"/>
+      <w:numFmt w:val="decimal"/>
+      <w:lvlText w:val="%1."/>
+      <w:lvlJc w:val="left"/>
+      <w:pPr>
+        <w:ind w:left="720" w:hanging="360"/>
+      </w:pPr>
+    </w:lvl>
+    <w:lvl w:ilvl="1" w:tplc="08090019" w:tentative="1">
+      <w:start w:val="1"/>
+      <w:numFmt w:val="lowerLetter"/>
+      <w:lvlText w:val="%2."/>
+      <w:lvlJc w:val="left"/>
+      <w:pPr>
+        <w:ind w:left="1440" w:hanging="360"/>
+      </w:pPr>
+    </w:lvl>
+    <w:lvl w:ilvl="2" w:tplc="0809001B" w:tentative="1">
+      <w:start w:val="1"/>
+      <w:numFmt w:val="lowerRoman"/>
+      <w:lvlText w:val="%3."/>
+      <w:lvlJc w:val="right"/>
+      <w:pPr>
+        <w:ind w:left="2160" w:hanging="180"/>
+      </w:pPr>
+    </w:lvl>
+    <w:lvl w:ilvl="3" w:tplc="0809000F" w:tentative="1">
+      <w:start w:val="1"/>
+      <w:numFmt w:val="decimal"/>
+      <w:lvlText w:val="%4."/>
+      <w:lvlJc w:val="left"/>
+      <w:pPr>
+        <w:ind w:left="2880" w:hanging="360"/>
+      </w:pPr>
+    </w:lvl>
+    <w:lvl w:ilvl="4" w:tplc="08090019" w:tentative="1">
+      <w:start w:val="1"/>
+      <w:numFmt w:val="lowerLetter"/>
+      <w:lvlText w:val="%5."/>
+      <w:lvlJc w:val="left"/>
+      <w:pPr>
+        <w:ind w:left="3600" w:hanging="360"/>
+      </w:pPr>
+    </w:lvl>
+    <w:lvl w:ilvl="5" w:tplc="0809001B" w:tentative="1">
+      <w:start w:val="1"/>
+      <w:numFmt w:val="lowerRoman"/>
+      <w:lvlText w:val="%6."/>
+      <w:lvlJc w:val="right"/>
+      <w:pPr>
+        <w:ind w:left="4320" w:hanging="180"/>
+      </w:pPr>
+    </w:lvl>
+    <w:lvl w:ilvl="6" w:tplc="0809000F" w:tentative="1">
+      <w:start w:val="1"/>
+      <w:numFmt w:val="decimal"/>
+      <w:lvlText w:val="%7."/>
+      <w:lvlJc w:val="left"/>
+      <w:pPr>
+        <w:ind w:left="5040" w:hanging="360"/>
+      </w:pPr>
+    </w:lvl>
+    <w:lvl w:ilvl="7" w:tplc="08090019" w:tentative="1">
+      <w:start w:val="1"/>
+      <w:numFmt w:val="lowerLetter"/>
+      <w:lvlText w:val="%8."/>
+      <w:lvlJc w:val="left"/>
+      <w:pPr>
+        <w:ind w:left="5760" w:hanging="360"/>
+      </w:pPr>
+    </w:lvl>
+    <w:lvl w:ilvl="8" w:tplc="0809001B" w:tentative="1">
+      <w:start w:val="1"/>
+      <w:numFmt w:val="lowerRoman"/>
+      <w:lvlText w:val="%9."/>
+      <w:lvlJc w:val="right"/>
+      <w:pPr>
+        <w:ind w:left="6480" w:hanging="180"/>
+      </w:pPr>
+    </w:lvl>
+  </w:abstractNum>
+  <w:abstractNum w:abstractNumId="6" w15:restartNumberingAfterBreak="0">
     <w:nsid w:val="38D21443"/>
     <w:multiLevelType w:val="hybridMultilevel"/>
     <w:tmpl w:val="193C536A"/>
@@ -2030,7 +2652,7 @@
       </w:rPr>
     </w:lvl>
   </w:abstractNum>
-  <w:abstractNum w:abstractNumId="6" w15:restartNumberingAfterBreak="0">
+  <w:abstractNum w:abstractNumId="7" w15:restartNumberingAfterBreak="0">
     <w:nsid w:val="52845751"/>
     <w:multiLevelType w:val="multilevel"/>
     <w:tmpl w:val="EBDE24A4"/>
@@ -2141,6 +2763,119 @@
         </w:tabs>
         <w:ind w:left="6480" w:hanging="360"/>
       </w:pPr>
+    </w:lvl>
+  </w:abstractNum>
+  <w:abstractNum w:abstractNumId="8" w15:restartNumberingAfterBreak="0">
+    <w:nsid w:val="6EBF6E79"/>
+    <w:multiLevelType w:val="hybridMultilevel"/>
+    <w:tmpl w:val="817E4D68"/>
+    <w:lvl w:ilvl="0" w:tplc="08090001">
+      <w:start w:val="1"/>
+      <w:numFmt w:val="bullet"/>
+      <w:lvlText w:val=""/>
+      <w:lvlJc w:val="left"/>
+      <w:pPr>
+        <w:ind w:left="720" w:hanging="360"/>
+      </w:pPr>
+      <w:rPr>
+        <w:rFonts w:ascii="Symbol" w:hAnsi="Symbol" w:hint="default"/>
+      </w:rPr>
+    </w:lvl>
+    <w:lvl w:ilvl="1" w:tplc="08090003" w:tentative="1">
+      <w:start w:val="1"/>
+      <w:numFmt w:val="bullet"/>
+      <w:lvlText w:val="o"/>
+      <w:lvlJc w:val="left"/>
+      <w:pPr>
+        <w:ind w:left="1440" w:hanging="360"/>
+      </w:pPr>
+      <w:rPr>
+        <w:rFonts w:ascii="Courier New" w:hAnsi="Courier New" w:cs="Courier New" w:hint="default"/>
+      </w:rPr>
+    </w:lvl>
+    <w:lvl w:ilvl="2" w:tplc="08090005" w:tentative="1">
+      <w:start w:val="1"/>
+      <w:numFmt w:val="bullet"/>
+      <w:lvlText w:val=""/>
+      <w:lvlJc w:val="left"/>
+      <w:pPr>
+        <w:ind w:left="2160" w:hanging="360"/>
+      </w:pPr>
+      <w:rPr>
+        <w:rFonts w:ascii="Wingdings" w:hAnsi="Wingdings" w:hint="default"/>
+      </w:rPr>
+    </w:lvl>
+    <w:lvl w:ilvl="3" w:tplc="08090001" w:tentative="1">
+      <w:start w:val="1"/>
+      <w:numFmt w:val="bullet"/>
+      <w:lvlText w:val=""/>
+      <w:lvlJc w:val="left"/>
+      <w:pPr>
+        <w:ind w:left="2880" w:hanging="360"/>
+      </w:pPr>
+      <w:rPr>
+        <w:rFonts w:ascii="Symbol" w:hAnsi="Symbol" w:hint="default"/>
+      </w:rPr>
+    </w:lvl>
+    <w:lvl w:ilvl="4" w:tplc="08090003" w:tentative="1">
+      <w:start w:val="1"/>
+      <w:numFmt w:val="bullet"/>
+      <w:lvlText w:val="o"/>
+      <w:lvlJc w:val="left"/>
+      <w:pPr>
+        <w:ind w:left="3600" w:hanging="360"/>
+      </w:pPr>
+      <w:rPr>
+        <w:rFonts w:ascii="Courier New" w:hAnsi="Courier New" w:cs="Courier New" w:hint="default"/>
+      </w:rPr>
+    </w:lvl>
+    <w:lvl w:ilvl="5" w:tplc="08090005" w:tentative="1">
+      <w:start w:val="1"/>
+      <w:numFmt w:val="bullet"/>
+      <w:lvlText w:val=""/>
+      <w:lvlJc w:val="left"/>
+      <w:pPr>
+        <w:ind w:left="4320" w:hanging="360"/>
+      </w:pPr>
+      <w:rPr>
+        <w:rFonts w:ascii="Wingdings" w:hAnsi="Wingdings" w:hint="default"/>
+      </w:rPr>
+    </w:lvl>
+    <w:lvl w:ilvl="6" w:tplc="08090001" w:tentative="1">
+      <w:start w:val="1"/>
+      <w:numFmt w:val="bullet"/>
+      <w:lvlText w:val=""/>
+      <w:lvlJc w:val="left"/>
+      <w:pPr>
+        <w:ind w:left="5040" w:hanging="360"/>
+      </w:pPr>
+      <w:rPr>
+        <w:rFonts w:ascii="Symbol" w:hAnsi="Symbol" w:hint="default"/>
+      </w:rPr>
+    </w:lvl>
+    <w:lvl w:ilvl="7" w:tplc="08090003" w:tentative="1">
+      <w:start w:val="1"/>
+      <w:numFmt w:val="bullet"/>
+      <w:lvlText w:val="o"/>
+      <w:lvlJc w:val="left"/>
+      <w:pPr>
+        <w:ind w:left="5760" w:hanging="360"/>
+      </w:pPr>
+      <w:rPr>
+        <w:rFonts w:ascii="Courier New" w:hAnsi="Courier New" w:cs="Courier New" w:hint="default"/>
+      </w:rPr>
+    </w:lvl>
+    <w:lvl w:ilvl="8" w:tplc="08090005" w:tentative="1">
+      <w:start w:val="1"/>
+      <w:numFmt w:val="bullet"/>
+      <w:lvlText w:val=""/>
+      <w:lvlJc w:val="left"/>
+      <w:pPr>
+        <w:ind w:left="6480" w:hanging="360"/>
+      </w:pPr>
+      <w:rPr>
+        <w:rFonts w:ascii="Wingdings" w:hAnsi="Wingdings" w:hint="default"/>
+      </w:rPr>
     </w:lvl>
   </w:abstractNum>
   <w:num w:numId="1" w16cid:durableId="1049231862">
@@ -2150,19 +2885,25 @@
     <w:abstractNumId w:val="4"/>
   </w:num>
   <w:num w:numId="3" w16cid:durableId="1451584743">
-    <w:abstractNumId w:val="6"/>
+    <w:abstractNumId w:val="7"/>
   </w:num>
   <w:num w:numId="4" w16cid:durableId="1447696468">
     <w:abstractNumId w:val="0"/>
   </w:num>
   <w:num w:numId="5" w16cid:durableId="666248875">
-    <w:abstractNumId w:val="5"/>
+    <w:abstractNumId w:val="6"/>
   </w:num>
   <w:num w:numId="6" w16cid:durableId="1816019739">
     <w:abstractNumId w:val="2"/>
   </w:num>
   <w:num w:numId="7" w16cid:durableId="52778296">
     <w:abstractNumId w:val="3"/>
+  </w:num>
+  <w:num w:numId="8" w16cid:durableId="22872171">
+    <w:abstractNumId w:val="5"/>
+  </w:num>
+  <w:num w:numId="9" w16cid:durableId="807016168">
+    <w:abstractNumId w:val="8"/>
   </w:num>
 </w:numbering>
 </file>

</xml_diff>